<commit_message>
5/4 - scanner - added ident token
</commit_message>
<xml_diff>
--- a/1_scanner/base/cop5555sp17_assignment_1.docx
+++ b/1_scanner/base/cop5555sp17_assignment_1.docx
@@ -1,6 +1,6 @@
 
 <file path=word/document.xml><?xml version="1.0" encoding="utf-8"?>
-<w:document xmlns:wpc="http://schemas.microsoft.com/office/word/2010/wordprocessingCanvas" xmlns:cx="http://schemas.microsoft.com/office/drawing/2014/chartex" xmlns:cx1="http://schemas.microsoft.com/office/drawing/2015/9/8/chartex" xmlns:cx2="http://schemas.microsoft.com/office/drawing/2015/10/21/chartex" xmlns:cx3="http://schemas.microsoft.com/office/drawing/2016/5/9/chartex" xmlns:cx4="http://schemas.microsoft.com/office/drawing/2016/5/10/chartex" xmlns:cx5="http://schemas.microsoft.com/office/drawing/2016/5/11/chartex" xmlns:cx6="http://schemas.microsoft.com/office/drawing/2016/5/12/chartex" xmlns:cx7="http://schemas.microsoft.com/office/drawing/2016/5/13/chartex" xmlns:cx8="http://schemas.microsoft.com/office/drawing/2016/5/14/chartex" xmlns:mc="http://schemas.openxmlformats.org/markup-compatibility/2006" xmlns:aink="http://schemas.microsoft.com/office/drawing/2016/ink" xmlns:am3d="http://schemas.microsoft.com/office/drawing/2017/model3d" xmlns:o="urn:schemas-microsoft-com:office:office" xmlns:r="http://schemas.openxmlformats.org/officeDocument/2006/relationships" xmlns:m="http://schemas.openxmlformats.org/officeDocument/2006/math" xmlns:v="urn:schemas-microsoft-com:vml" xmlns:wp14="http://schemas.microsoft.com/office/word/2010/wordprocessingDrawing" xmlns:wp="http://schemas.openxmlformats.org/drawingml/2006/wordprocessingDrawing" xmlns:w10="urn:schemas-microsoft-com:office:word" xmlns:w="http://schemas.openxmlformats.org/wordprocessingml/2006/main" xmlns:w14="http://schemas.microsoft.com/office/word/2010/wordml" xmlns:w15="http://schemas.microsoft.com/office/word/2012/wordml" xmlns:w16cid="http://schemas.microsoft.com/office/word/2016/wordml/cid" xmlns:w16se="http://schemas.microsoft.com/office/word/2015/wordml/symex" xmlns:wpg="http://schemas.microsoft.com/office/word/2010/wordprocessingGroup" xmlns:wpi="http://schemas.microsoft.com/office/word/2010/wordprocessingInk" xmlns:wne="http://schemas.microsoft.com/office/word/2006/wordml" xmlns:wps="http://schemas.microsoft.com/office/word/2010/wordprocessingShape" mc:Ignorable="w14 w15 w16se w16cid wp14">
+<w:document xmlns:wpc="http://schemas.microsoft.com/office/word/2010/wordprocessingCanvas" xmlns:cx="http://schemas.microsoft.com/office/drawing/2014/chartex" xmlns:cx1="http://schemas.microsoft.com/office/drawing/2015/9/8/chartex" xmlns:cx2="http://schemas.microsoft.com/office/drawing/2015/10/21/chartex" xmlns:cx3="http://schemas.microsoft.com/office/drawing/2016/5/9/chartex" xmlns:cx4="http://schemas.microsoft.com/office/drawing/2016/5/10/chartex" xmlns:cx5="http://schemas.microsoft.com/office/drawing/2016/5/11/chartex" xmlns:cx6="http://schemas.microsoft.com/office/drawing/2016/5/12/chartex" xmlns:cx7="http://schemas.microsoft.com/office/drawing/2016/5/13/chartex" xmlns:cx8="http://schemas.microsoft.com/office/drawing/2016/5/14/chartex" xmlns:mc="http://schemas.openxmlformats.org/markup-compatibility/2006" xmlns:aink="http://schemas.microsoft.com/office/drawing/2016/ink" xmlns:am3d="http://schemas.microsoft.com/office/drawing/2017/model3d" xmlns:o="urn:schemas-microsoft-com:office:office" xmlns:r="http://schemas.openxmlformats.org/officeDocument/2006/relationships" xmlns:m="http://schemas.openxmlformats.org/officeDocument/2006/math" xmlns:v="urn:schemas-microsoft-com:vml" xmlns:wp14="http://schemas.microsoft.com/office/word/2010/wordprocessingDrawing" xmlns:wp="http://schemas.openxmlformats.org/drawingml/2006/wordprocessingDrawing" xmlns:w10="urn:schemas-microsoft-com:office:word" xmlns:w="http://schemas.openxmlformats.org/wordprocessingml/2006/main" xmlns:w14="http://schemas.microsoft.com/office/word/2010/wordml" xmlns:w15="http://schemas.microsoft.com/office/word/2012/wordml" xmlns:w16cex="http://schemas.microsoft.com/office/word/2018/wordml/cex" xmlns:w16cid="http://schemas.microsoft.com/office/word/2016/wordml/cid" xmlns:w16="http://schemas.microsoft.com/office/word/2018/wordml" xmlns:w16se="http://schemas.microsoft.com/office/word/2015/wordml/symex" xmlns:wpg="http://schemas.microsoft.com/office/word/2010/wordprocessingGroup" xmlns:wpi="http://schemas.microsoft.com/office/word/2010/wordprocessingInk" xmlns:wne="http://schemas.microsoft.com/office/word/2006/wordml" xmlns:wps="http://schemas.microsoft.com/office/word/2010/wordprocessingShape" mc:Ignorable="w14 w15 w16se w16cid w16 w16cex wp14">
   <w:body>
     <w:p>
       <w:pPr>
@@ -63,121 +63,1281 @@
     </w:p>
     <w:p>
       <w:pPr>
-        <w:pBdr>
-          <w:top w:val="nil"/>
-          <w:left w:val="nil"/>
-          <w:bottom w:val="nil"/>
-          <w:right w:val="nil"/>
-          <w:between w:val="nil"/>
-        </w:pBdr>
-        <w:rPr>
-          <w:rFonts w:ascii="Times New Roman" w:eastAsia="Times New Roman" w:hAnsi="Times New Roman" w:cs="Times New Roman"/>
-          <w:sz w:val="24"/>
-          <w:szCs w:val="24"/>
-        </w:rPr>
-      </w:pPr>
-      <w:r>
-        <w:rPr>
-          <w:rFonts w:ascii="Times New Roman" w:eastAsia="Times New Roman" w:hAnsi="Times New Roman" w:cs="Times New Roman"/>
-          <w:sz w:val="24"/>
-          <w:szCs w:val="24"/>
-        </w:rPr>
-        <w:t>Bright blue</w:t>
-      </w:r>
-    </w:p>
-    <w:p>
-      <w:pPr>
-        <w:pBdr>
-          <w:top w:val="nil"/>
-          <w:left w:val="nil"/>
-          <w:bottom w:val="nil"/>
-          <w:right w:val="nil"/>
-          <w:between w:val="nil"/>
-        </w:pBdr>
-        <w:rPr>
-          <w:rFonts w:ascii="Times New Roman" w:eastAsia="Times New Roman" w:hAnsi="Times New Roman" w:cs="Times New Roman"/>
-          <w:sz w:val="24"/>
-          <w:szCs w:val="24"/>
-        </w:rPr>
-      </w:pPr>
-      <w:r>
-        <w:rPr>
-          <w:rFonts w:ascii="Times New Roman" w:eastAsia="Times New Roman" w:hAnsi="Times New Roman" w:cs="Times New Roman"/>
-          <w:sz w:val="24"/>
-          <w:szCs w:val="24"/>
+        <w:pStyle w:val="ListParagraph"/>
+        <w:numPr>
+          <w:ilvl w:val="0"/>
+          <w:numId w:val="8"/>
+        </w:numPr>
+        <w:pBdr>
+          <w:top w:val="nil"/>
+          <w:left w:val="nil"/>
+          <w:bottom w:val="nil"/>
+          <w:right w:val="nil"/>
+          <w:between w:val="nil"/>
+        </w:pBdr>
+        <w:rPr>
+          <w:color w:val="FF0000"/>
+          <w:sz w:val="20"/>
+          <w:szCs w:val="20"/>
+        </w:rPr>
+      </w:pPr>
+      <w:proofErr w:type="gramStart"/>
+      <w:r>
+        <w:rPr>
+          <w:color w:val="3F5FBF"/>
+          <w:sz w:val="20"/>
+          <w:szCs w:val="20"/>
+        </w:rPr>
+        <w:t>comment ::=</w:t>
+      </w:r>
+      <w:proofErr w:type="gramEnd"/>
+      <w:r>
+        <w:rPr>
+          <w:color w:val="3F5FBF"/>
+          <w:sz w:val="20"/>
+          <w:szCs w:val="20"/>
+        </w:rPr>
+        <w:t xml:space="preserve">   </w:t>
+      </w:r>
+      <w:r>
+        <w:rPr>
+          <w:color w:val="FF0000"/>
+          <w:sz w:val="20"/>
+          <w:szCs w:val="20"/>
+        </w:rPr>
+        <w:t>/*</w:t>
+      </w:r>
+      <w:r>
+        <w:rPr>
+          <w:color w:val="3F5FBF"/>
+          <w:sz w:val="20"/>
+          <w:szCs w:val="20"/>
+        </w:rPr>
+        <w:t xml:space="preserve">   NOT(</w:t>
+      </w:r>
+      <w:r>
+        <w:rPr>
+          <w:color w:val="FF0000"/>
+          <w:sz w:val="20"/>
+          <w:szCs w:val="20"/>
+        </w:rPr>
+        <w:t>*/</w:t>
+      </w:r>
+      <w:r>
+        <w:rPr>
+          <w:color w:val="3F5FBF"/>
+          <w:sz w:val="20"/>
+          <w:szCs w:val="20"/>
+        </w:rPr>
+        <w:t xml:space="preserve">)*  </w:t>
+      </w:r>
+      <w:r>
+        <w:rPr>
+          <w:color w:val="FF0000"/>
+          <w:sz w:val="20"/>
+          <w:szCs w:val="20"/>
+        </w:rPr>
+        <w:t>*/</w:t>
+      </w:r>
+    </w:p>
+    <w:p>
+      <w:pPr>
+        <w:pStyle w:val="ListParagraph"/>
+        <w:numPr>
+          <w:ilvl w:val="0"/>
+          <w:numId w:val="8"/>
+        </w:numPr>
+        <w:pBdr>
+          <w:top w:val="nil"/>
+          <w:left w:val="nil"/>
+          <w:bottom w:val="nil"/>
+          <w:right w:val="nil"/>
+          <w:between w:val="nil"/>
+        </w:pBdr>
+        <w:rPr>
+          <w:color w:val="FF0000"/>
+          <w:sz w:val="20"/>
+          <w:szCs w:val="20"/>
+        </w:rPr>
+      </w:pPr>
+      <w:proofErr w:type="spellStart"/>
+      <w:r>
+        <w:rPr>
+          <w:color w:val="3F5FBF"/>
+          <w:sz w:val="20"/>
+          <w:szCs w:val="20"/>
+        </w:rPr>
+        <w:t>ident_</w:t>
+      </w:r>
+      <w:proofErr w:type="gramStart"/>
+      <w:r>
+        <w:rPr>
+          <w:color w:val="3F5FBF"/>
+          <w:sz w:val="20"/>
+          <w:szCs w:val="20"/>
+        </w:rPr>
+        <w:t>start</w:t>
+      </w:r>
+      <w:proofErr w:type="spellEnd"/>
+      <w:r>
+        <w:rPr>
+          <w:color w:val="3F5FBF"/>
+          <w:sz w:val="20"/>
+          <w:szCs w:val="20"/>
+        </w:rPr>
+        <w:t xml:space="preserve"> ::=</w:t>
+      </w:r>
+      <w:proofErr w:type="gramEnd"/>
+      <w:r>
+        <w:rPr>
+          <w:color w:val="3F5FBF"/>
+          <w:sz w:val="20"/>
+          <w:szCs w:val="20"/>
+        </w:rPr>
+        <w:t xml:space="preserve">  </w:t>
+      </w:r>
+      <w:r>
+        <w:rPr>
+          <w:color w:val="FF0000"/>
+          <w:sz w:val="20"/>
+          <w:szCs w:val="20"/>
+        </w:rPr>
+        <w:t>A</w:t>
+      </w:r>
+      <w:r>
+        <w:rPr>
+          <w:color w:val="3F5FBF"/>
+          <w:sz w:val="20"/>
+          <w:szCs w:val="20"/>
+        </w:rPr>
+        <w:t xml:space="preserve"> .. </w:t>
+      </w:r>
+      <w:r>
+        <w:rPr>
+          <w:color w:val="FF0000"/>
+          <w:sz w:val="20"/>
+          <w:szCs w:val="20"/>
+        </w:rPr>
+        <w:t>Z</w:t>
+      </w:r>
+      <w:r>
+        <w:rPr>
+          <w:color w:val="3F5FBF"/>
+          <w:sz w:val="20"/>
+          <w:szCs w:val="20"/>
+        </w:rPr>
+        <w:t xml:space="preserve"> | </w:t>
+      </w:r>
+      <w:r>
+        <w:rPr>
+          <w:color w:val="FF0000"/>
+          <w:sz w:val="20"/>
+          <w:szCs w:val="20"/>
+        </w:rPr>
+        <w:t>a</w:t>
+      </w:r>
+      <w:proofErr w:type="gramStart"/>
+      <w:r>
+        <w:rPr>
+          <w:color w:val="3F5FBF"/>
+          <w:sz w:val="20"/>
+          <w:szCs w:val="20"/>
+        </w:rPr>
+        <w:t xml:space="preserve"> ..</w:t>
+      </w:r>
+      <w:proofErr w:type="gramEnd"/>
+      <w:r>
+        <w:rPr>
+          <w:color w:val="3F5FBF"/>
+          <w:sz w:val="20"/>
+          <w:szCs w:val="20"/>
         </w:rPr>
         <w:t xml:space="preserve"> </w:t>
       </w:r>
       <w:r>
         <w:rPr>
-          <w:rFonts w:ascii="Times New Roman" w:eastAsia="Times New Roman" w:hAnsi="Times New Roman" w:cs="Times New Roman"/>
-          <w:sz w:val="24"/>
-          <w:szCs w:val="24"/>
-        </w:rPr>
-        <w:t xml:space="preserve">16 </w:t>
-      </w:r>
+          <w:color w:val="FF0000"/>
+          <w:sz w:val="20"/>
+          <w:szCs w:val="20"/>
+        </w:rPr>
+        <w:t>z</w:t>
+      </w:r>
+      <w:r>
+        <w:rPr>
+          <w:color w:val="3F5FBF"/>
+          <w:sz w:val="20"/>
+          <w:szCs w:val="20"/>
+        </w:rPr>
+        <w:t xml:space="preserve"> | </w:t>
+      </w:r>
+      <w:r>
+        <w:rPr>
+          <w:color w:val="FF0000"/>
+          <w:sz w:val="20"/>
+          <w:szCs w:val="20"/>
+        </w:rPr>
+        <w:t>$</w:t>
+      </w:r>
+      <w:r>
+        <w:rPr>
+          <w:color w:val="3F5FBF"/>
+          <w:sz w:val="20"/>
+          <w:szCs w:val="20"/>
+        </w:rPr>
+        <w:t xml:space="preserve"> | </w:t>
+      </w:r>
+      <w:r>
+        <w:rPr>
+          <w:color w:val="FF0000"/>
+          <w:sz w:val="20"/>
+          <w:szCs w:val="20"/>
+        </w:rPr>
+        <w:t>_</w:t>
+      </w:r>
+    </w:p>
+    <w:p>
+      <w:pPr>
+        <w:pBdr>
+          <w:top w:val="nil"/>
+          <w:left w:val="nil"/>
+          <w:bottom w:val="nil"/>
+          <w:right w:val="nil"/>
+          <w:between w:val="nil"/>
+        </w:pBdr>
+        <w:rPr>
+          <w:color w:val="3F5FBF"/>
+          <w:sz w:val="20"/>
+          <w:szCs w:val="20"/>
+        </w:rPr>
+      </w:pPr>
       <w:proofErr w:type="spellStart"/>
       <w:r>
         <w:rPr>
-          <w:rFonts w:ascii="Times New Roman" w:eastAsia="Times New Roman" w:hAnsi="Times New Roman" w:cs="Times New Roman"/>
-          <w:sz w:val="24"/>
-          <w:szCs w:val="24"/>
-        </w:rPr>
-        <w:t>sherling</w:t>
+          <w:color w:val="3F5FBF"/>
+          <w:sz w:val="20"/>
+          <w:szCs w:val="20"/>
+        </w:rPr>
+        <w:t>ident_</w:t>
+      </w:r>
+      <w:proofErr w:type="gramStart"/>
+      <w:r>
+        <w:rPr>
+          <w:color w:val="3F5FBF"/>
+          <w:sz w:val="20"/>
+          <w:szCs w:val="20"/>
+        </w:rPr>
+        <w:t>part</w:t>
       </w:r>
       <w:proofErr w:type="spellEnd"/>
       <w:r>
         <w:rPr>
-          <w:rFonts w:ascii="Times New Roman" w:eastAsia="Times New Roman" w:hAnsi="Times New Roman" w:cs="Times New Roman"/>
-          <w:sz w:val="24"/>
-          <w:szCs w:val="24"/>
+          <w:color w:val="3F5FBF"/>
+          <w:sz w:val="20"/>
+          <w:szCs w:val="20"/>
+        </w:rPr>
+        <w:t xml:space="preserve"> ::=</w:t>
+      </w:r>
+      <w:proofErr w:type="gramEnd"/>
+      <w:r>
+        <w:rPr>
+          <w:color w:val="3F5FBF"/>
+          <w:sz w:val="20"/>
+          <w:szCs w:val="20"/>
         </w:rPr>
         <w:t xml:space="preserve"> </w:t>
       </w:r>
       <w:proofErr w:type="spellStart"/>
       <w:r>
         <w:rPr>
-          <w:rFonts w:ascii="Times New Roman" w:eastAsia="Times New Roman" w:hAnsi="Times New Roman" w:cs="Times New Roman"/>
-          <w:sz w:val="24"/>
-          <w:szCs w:val="24"/>
-        </w:rPr>
-        <w:t>ave</w:t>
+          <w:color w:val="3F5FBF"/>
+          <w:sz w:val="20"/>
+          <w:szCs w:val="20"/>
+        </w:rPr>
+        <w:t>ident_start</w:t>
       </w:r>
       <w:proofErr w:type="spellEnd"/>
       <w:r>
         <w:rPr>
-          <w:rFonts w:ascii="Times New Roman" w:eastAsia="Times New Roman" w:hAnsi="Times New Roman" w:cs="Times New Roman"/>
-          <w:sz w:val="24"/>
-          <w:szCs w:val="24"/>
-        </w:rPr>
-        <w:t xml:space="preserve"> Jefferson h</w:t>
-      </w:r>
-    </w:p>
-    <w:p>
-      <w:pPr>
-        <w:pBdr>
-          <w:top w:val="nil"/>
-          <w:left w:val="nil"/>
-          <w:bottom w:val="nil"/>
-          <w:right w:val="nil"/>
-          <w:between w:val="nil"/>
-        </w:pBdr>
-        <w:rPr>
-          <w:color w:val="FF0000"/>
-          <w:sz w:val="20"/>
-          <w:szCs w:val="20"/>
-        </w:rPr>
-      </w:pPr>
+          <w:color w:val="3F5FBF"/>
+          <w:sz w:val="20"/>
+          <w:szCs w:val="20"/>
+        </w:rPr>
+        <w:t xml:space="preserve"> | ( </w:t>
+      </w:r>
+      <w:r>
+        <w:rPr>
+          <w:color w:val="FF0000"/>
+          <w:sz w:val="20"/>
+          <w:szCs w:val="20"/>
+        </w:rPr>
+        <w:t>0</w:t>
+      </w:r>
+      <w:r>
+        <w:rPr>
+          <w:color w:val="3F5FBF"/>
+          <w:sz w:val="20"/>
+          <w:szCs w:val="20"/>
+        </w:rPr>
+        <w:t xml:space="preserve"> .. </w:t>
+      </w:r>
       <w:proofErr w:type="gramStart"/>
       <w:r>
         <w:rPr>
-          <w:color w:val="3F5FBF"/>
-          <w:sz w:val="20"/>
-          <w:szCs w:val="20"/>
-        </w:rPr>
-        <w:t>comment ::=</w:t>
+          <w:color w:val="FF0000"/>
+          <w:sz w:val="20"/>
+          <w:szCs w:val="20"/>
+        </w:rPr>
+        <w:t xml:space="preserve">9 </w:t>
+      </w:r>
+      <w:r>
+        <w:rPr>
+          <w:color w:val="3F5FBF"/>
+          <w:sz w:val="20"/>
+          <w:szCs w:val="20"/>
+        </w:rPr>
+        <w:t>)</w:t>
       </w:r>
       <w:proofErr w:type="gramEnd"/>
+    </w:p>
+    <w:p>
+      <w:pPr>
+        <w:pStyle w:val="ListParagraph"/>
+        <w:numPr>
+          <w:ilvl w:val="0"/>
+          <w:numId w:val="7"/>
+        </w:numPr>
+        <w:pBdr>
+          <w:top w:val="nil"/>
+          <w:left w:val="nil"/>
+          <w:bottom w:val="nil"/>
+          <w:right w:val="nil"/>
+          <w:between w:val="nil"/>
+        </w:pBdr>
+        <w:rPr>
+          <w:color w:val="3F5FBF"/>
+          <w:sz w:val="20"/>
+          <w:szCs w:val="20"/>
+        </w:rPr>
+      </w:pPr>
+      <w:r>
+        <w:rPr>
+          <w:color w:val="3F5FBF"/>
+          <w:sz w:val="20"/>
+          <w:szCs w:val="20"/>
+        </w:rPr>
+        <w:t>i</w:t>
+      </w:r>
+      <w:proofErr w:type="spellStart"/>
+      <w:r>
+        <w:rPr>
+          <w:color w:val="3F5FBF"/>
+          <w:sz w:val="20"/>
+          <w:szCs w:val="20"/>
+        </w:rPr>
+        <w:t>nt_</w:t>
+      </w:r>
+      <w:proofErr w:type="gramStart"/>
+      <w:r>
+        <w:rPr>
+          <w:color w:val="3F5FBF"/>
+          <w:sz w:val="20"/>
+          <w:szCs w:val="20"/>
+        </w:rPr>
+        <w:t xml:space="preserve">literal </w:t>
+      </w:r>
+      <w:proofErr w:type="spellEnd"/>
+      <w:r>
+        <w:rPr>
+          <w:color w:val="3F5FBF"/>
+          <w:sz w:val="20"/>
+          <w:szCs w:val="20"/>
+        </w:rPr>
+        <w:t>::=</w:t>
+      </w:r>
+      <w:proofErr w:type="gramEnd"/>
+      <w:r>
+        <w:rPr>
+          <w:color w:val="3F5FBF"/>
+          <w:sz w:val="20"/>
+          <w:szCs w:val="20"/>
+        </w:rPr>
+        <w:t xml:space="preserve"> </w:t>
+      </w:r>
+      <w:r>
+        <w:rPr>
+          <w:color w:val="FF0000"/>
+          <w:sz w:val="20"/>
+          <w:szCs w:val="20"/>
+        </w:rPr>
+        <w:t>0</w:t>
+      </w:r>
+      <w:r>
+        <w:rPr>
+          <w:color w:val="3F5FBF"/>
+          <w:sz w:val="20"/>
+          <w:szCs w:val="20"/>
+        </w:rPr>
+        <w:t xml:space="preserve">  |  (</w:t>
+      </w:r>
+      <w:r>
+        <w:rPr>
+          <w:color w:val="FF0000"/>
+          <w:sz w:val="20"/>
+          <w:szCs w:val="20"/>
+        </w:rPr>
+        <w:t>1</w:t>
+      </w:r>
+      <w:r>
+        <w:rPr>
+          <w:color w:val="3F5FBF"/>
+          <w:sz w:val="20"/>
+          <w:szCs w:val="20"/>
+        </w:rPr>
+        <w:t>..</w:t>
+      </w:r>
+      <w:r>
+        <w:rPr>
+          <w:color w:val="FF0000"/>
+          <w:sz w:val="20"/>
+          <w:szCs w:val="20"/>
+        </w:rPr>
+        <w:t>9</w:t>
+      </w:r>
+      <w:r>
+        <w:rPr>
+          <w:color w:val="3F5FBF"/>
+          <w:sz w:val="20"/>
+          <w:szCs w:val="20"/>
+        </w:rPr>
+        <w:t>) (</w:t>
+      </w:r>
+      <w:r>
+        <w:rPr>
+          <w:color w:val="FF0000"/>
+          <w:sz w:val="20"/>
+          <w:szCs w:val="20"/>
+        </w:rPr>
+        <w:t>0</w:t>
+      </w:r>
+      <w:r>
+        <w:rPr>
+          <w:color w:val="3F5FBF"/>
+          <w:sz w:val="20"/>
+          <w:szCs w:val="20"/>
+        </w:rPr>
+        <w:t>..</w:t>
+      </w:r>
+      <w:r>
+        <w:rPr>
+          <w:color w:val="FF0000"/>
+          <w:sz w:val="20"/>
+          <w:szCs w:val="20"/>
+        </w:rPr>
+        <w:t>9</w:t>
+      </w:r>
+      <w:r>
+        <w:rPr>
+          <w:color w:val="3F5FBF"/>
+          <w:sz w:val="20"/>
+          <w:szCs w:val="20"/>
+        </w:rPr>
+        <w:t>)*</w:t>
+      </w:r>
+    </w:p>
+    <w:p>
+      <w:pPr>
+        <w:pStyle w:val="ListParagraph"/>
+        <w:numPr>
+          <w:ilvl w:val="0"/>
+          <w:numId w:val="7"/>
+        </w:numPr>
+        <w:pBdr>
+          <w:top w:val="nil"/>
+          <w:left w:val="nil"/>
+          <w:bottom w:val="nil"/>
+          <w:right w:val="nil"/>
+          <w:between w:val="nil"/>
+        </w:pBdr>
+        <w:rPr>
+          <w:color w:val="3F5FBF"/>
+          <w:sz w:val="20"/>
+          <w:szCs w:val="20"/>
+        </w:rPr>
+      </w:pPr>
+      <w:proofErr w:type="gramStart"/>
+      <w:r>
+        <w:rPr>
+          <w:color w:val="3F5FBF"/>
+          <w:sz w:val="20"/>
+          <w:szCs w:val="20"/>
+        </w:rPr>
+        <w:t>keyword ::=</w:t>
+      </w:r>
+      <w:proofErr w:type="gramEnd"/>
+      <w:r>
+        <w:rPr>
+          <w:color w:val="3F5FBF"/>
+          <w:sz w:val="20"/>
+          <w:szCs w:val="20"/>
+        </w:rPr>
+        <w:t xml:space="preserve"> </w:t>
+      </w:r>
+      <w:r>
+        <w:rPr>
+          <w:color w:val="FF0000"/>
+          <w:sz w:val="20"/>
+          <w:szCs w:val="20"/>
+        </w:rPr>
+        <w:t>integer</w:t>
+      </w:r>
+      <w:r>
+        <w:rPr>
+          <w:color w:val="3F5FBF"/>
+          <w:sz w:val="20"/>
+          <w:szCs w:val="20"/>
+        </w:rPr>
+        <w:t xml:space="preserve"> | </w:t>
+      </w:r>
+      <w:proofErr w:type="spellStart"/>
+      <w:r>
+        <w:rPr>
+          <w:color w:val="FF0000"/>
+          <w:sz w:val="20"/>
+          <w:szCs w:val="20"/>
+        </w:rPr>
+        <w:t>boolean</w:t>
+      </w:r>
+      <w:proofErr w:type="spellEnd"/>
+      <w:r>
+        <w:rPr>
+          <w:color w:val="3F5FBF"/>
+          <w:sz w:val="20"/>
+          <w:szCs w:val="20"/>
+        </w:rPr>
+        <w:t xml:space="preserve"> | </w:t>
+      </w:r>
+      <w:r>
+        <w:rPr>
+          <w:color w:val="FF0000"/>
+          <w:sz w:val="20"/>
+          <w:szCs w:val="20"/>
+        </w:rPr>
+        <w:t>image</w:t>
+      </w:r>
+      <w:r>
+        <w:rPr>
+          <w:color w:val="3F5FBF"/>
+          <w:sz w:val="20"/>
+          <w:szCs w:val="20"/>
+        </w:rPr>
+        <w:t xml:space="preserve"> | </w:t>
+      </w:r>
+      <w:proofErr w:type="spellStart"/>
+      <w:r>
+        <w:rPr>
+          <w:color w:val="FF0000"/>
+          <w:sz w:val="20"/>
+          <w:szCs w:val="20"/>
+          <w:u w:val="single"/>
+        </w:rPr>
+        <w:t>url</w:t>
+      </w:r>
+      <w:proofErr w:type="spellEnd"/>
+      <w:r>
+        <w:rPr>
+          <w:color w:val="3F5FBF"/>
+          <w:sz w:val="20"/>
+          <w:szCs w:val="20"/>
+        </w:rPr>
+        <w:t xml:space="preserve"> | </w:t>
+      </w:r>
+      <w:r>
+        <w:rPr>
+          <w:color w:val="FF0000"/>
+          <w:sz w:val="20"/>
+          <w:szCs w:val="20"/>
+        </w:rPr>
+        <w:t>file</w:t>
+      </w:r>
+      <w:r>
+        <w:rPr>
+          <w:color w:val="3F5FBF"/>
+          <w:sz w:val="20"/>
+          <w:szCs w:val="20"/>
+        </w:rPr>
+        <w:t xml:space="preserve"> | </w:t>
+      </w:r>
+      <w:r>
+        <w:rPr>
+          <w:color w:val="FF0000"/>
+          <w:sz w:val="20"/>
+          <w:szCs w:val="20"/>
+        </w:rPr>
+        <w:t>frame</w:t>
+      </w:r>
+      <w:r>
+        <w:rPr>
+          <w:color w:val="3F5FBF"/>
+          <w:sz w:val="20"/>
+          <w:szCs w:val="20"/>
+        </w:rPr>
+        <w:t xml:space="preserve"> | </w:t>
+      </w:r>
+      <w:r>
+        <w:rPr>
+          <w:color w:val="FF0000"/>
+          <w:sz w:val="20"/>
+          <w:szCs w:val="20"/>
+        </w:rPr>
+        <w:t>while</w:t>
+      </w:r>
+      <w:r>
+        <w:rPr>
+          <w:color w:val="3F5FBF"/>
+          <w:sz w:val="20"/>
+          <w:szCs w:val="20"/>
+        </w:rPr>
+        <w:t xml:space="preserve"> | </w:t>
+      </w:r>
+      <w:r>
+        <w:rPr>
+          <w:color w:val="FF0000"/>
+          <w:sz w:val="20"/>
+          <w:szCs w:val="20"/>
+        </w:rPr>
+        <w:t>if</w:t>
+      </w:r>
+      <w:r>
+        <w:rPr>
+          <w:color w:val="3F5FBF"/>
+          <w:sz w:val="20"/>
+          <w:szCs w:val="20"/>
+        </w:rPr>
+        <w:t xml:space="preserve"> | </w:t>
+      </w:r>
+      <w:r>
+        <w:rPr>
+          <w:color w:val="FF0000"/>
+          <w:sz w:val="20"/>
+          <w:szCs w:val="20"/>
+        </w:rPr>
+        <w:t>sleep</w:t>
+      </w:r>
+      <w:r>
+        <w:rPr>
+          <w:color w:val="3F5FBF"/>
+          <w:sz w:val="20"/>
+          <w:szCs w:val="20"/>
+        </w:rPr>
+        <w:t xml:space="preserve"> | </w:t>
+      </w:r>
+      <w:proofErr w:type="spellStart"/>
+      <w:r>
+        <w:rPr>
+          <w:color w:val="FF0000"/>
+          <w:sz w:val="20"/>
+          <w:szCs w:val="20"/>
+        </w:rPr>
+        <w:t>screenheight</w:t>
+      </w:r>
+      <w:proofErr w:type="spellEnd"/>
+      <w:r>
+        <w:rPr>
+          <w:color w:val="3F5FBF"/>
+          <w:sz w:val="20"/>
+          <w:szCs w:val="20"/>
+        </w:rPr>
+        <w:t xml:space="preserve"> | </w:t>
+      </w:r>
+      <w:proofErr w:type="spellStart"/>
+      <w:r>
+        <w:rPr>
+          <w:color w:val="FF0000"/>
+          <w:sz w:val="20"/>
+          <w:szCs w:val="20"/>
+        </w:rPr>
+        <w:t>screenwidth</w:t>
+      </w:r>
+      <w:proofErr w:type="spellEnd"/>
+      <w:r>
+        <w:rPr>
+          <w:color w:val="3F5FBF"/>
+          <w:sz w:val="20"/>
+          <w:szCs w:val="20"/>
+        </w:rPr>
+        <w:t xml:space="preserve"> </w:t>
+      </w:r>
+    </w:p>
+    <w:p>
+      <w:pPr>
+        <w:pStyle w:val="ListParagraph"/>
+        <w:numPr>
+          <w:ilvl w:val="0"/>
+          <w:numId w:val="7"/>
+        </w:numPr>
+        <w:pBdr>
+          <w:top w:val="nil"/>
+          <w:left w:val="nil"/>
+          <w:bottom w:val="nil"/>
+          <w:right w:val="nil"/>
+          <w:between w:val="nil"/>
+        </w:pBdr>
+        <w:rPr>
+          <w:color w:val="FF0000"/>
+          <w:sz w:val="20"/>
+          <w:szCs w:val="20"/>
+        </w:rPr>
+      </w:pPr>
+      <w:r>
+        <w:rPr>
+          <w:color w:val="3F5FBF"/>
+          <w:sz w:val="20"/>
+          <w:szCs w:val="20"/>
+        </w:rPr>
+        <w:t>f</w:t>
+      </w:r>
+      <w:proofErr w:type="spellStart"/>
+      <w:r>
+        <w:rPr>
+          <w:color w:val="3F5FBF"/>
+          <w:sz w:val="20"/>
+          <w:szCs w:val="20"/>
+        </w:rPr>
+        <w:t xml:space="preserve">ilter_op_keyword </w:t>
+      </w:r>
+      <w:proofErr w:type="spellEnd"/>
+      <w:r>
+        <w:rPr>
+          <w:rFonts w:ascii="Cambria Math" w:eastAsia="Gungsuh" w:hAnsi="Cambria Math" w:cs="Cambria Math"/>
+          <w:color w:val="3F5FBF"/>
+          <w:sz w:val="20"/>
+          <w:szCs w:val="20"/>
+        </w:rPr>
+        <w:t>∷</w:t>
+      </w:r>
+      <w:r>
+        <w:rPr>
+          <w:color w:val="3F5FBF"/>
+          <w:sz w:val="20"/>
+          <w:szCs w:val="20"/>
+        </w:rPr>
+        <w:t xml:space="preserve">= </w:t>
+      </w:r>
+      <w:r>
+        <w:rPr>
+          <w:color w:val="FF0000"/>
+          <w:sz w:val="20"/>
+          <w:szCs w:val="20"/>
+        </w:rPr>
+        <w:t>gray</w:t>
+      </w:r>
+      <w:r>
+        <w:rPr>
+          <w:color w:val="3F5FBF"/>
+          <w:sz w:val="20"/>
+          <w:szCs w:val="20"/>
+        </w:rPr>
+        <w:t xml:space="preserve"> | </w:t>
+      </w:r>
+      <w:r>
+        <w:rPr>
+          <w:color w:val="FF0000"/>
+          <w:sz w:val="20"/>
+          <w:szCs w:val="20"/>
+        </w:rPr>
+        <w:t>convolve</w:t>
+      </w:r>
+      <w:r>
+        <w:rPr>
+          <w:color w:val="3F5FBF"/>
+          <w:sz w:val="20"/>
+          <w:szCs w:val="20"/>
+        </w:rPr>
+        <w:t xml:space="preserve"> | </w:t>
+      </w:r>
+      <w:r>
+        <w:rPr>
+          <w:color w:val="FF0000"/>
+          <w:sz w:val="20"/>
+          <w:szCs w:val="20"/>
+        </w:rPr>
+        <w:t xml:space="preserve">blur </w:t>
+      </w:r>
+      <w:r>
+        <w:rPr>
+          <w:color w:val="3F5FBF"/>
+          <w:sz w:val="20"/>
+          <w:szCs w:val="20"/>
+        </w:rPr>
+        <w:t>|</w:t>
+      </w:r>
+      <w:r>
+        <w:rPr>
+          <w:color w:val="FF0000"/>
+          <w:sz w:val="20"/>
+          <w:szCs w:val="20"/>
+        </w:rPr>
+        <w:t xml:space="preserve"> scale</w:t>
+      </w:r>
+    </w:p>
+    <w:p>
+      <w:pPr>
+        <w:pStyle w:val="ListParagraph"/>
+        <w:numPr>
+          <w:ilvl w:val="0"/>
+          <w:numId w:val="7"/>
+        </w:numPr>
+        <w:pBdr>
+          <w:top w:val="nil"/>
+          <w:left w:val="nil"/>
+          <w:bottom w:val="nil"/>
+          <w:right w:val="nil"/>
+          <w:between w:val="nil"/>
+        </w:pBdr>
+        <w:rPr>
+          <w:color w:val="FF0000"/>
+          <w:sz w:val="20"/>
+          <w:szCs w:val="20"/>
+        </w:rPr>
+      </w:pPr>
+      <w:proofErr w:type="spellStart"/>
+      <w:r>
+        <w:rPr>
+          <w:color w:val="3F5FBF"/>
+          <w:sz w:val="20"/>
+          <w:szCs w:val="20"/>
+        </w:rPr>
+        <w:t>image_op_keyword</w:t>
+      </w:r>
+      <w:proofErr w:type="spellEnd"/>
+      <w:r>
+        <w:rPr>
+          <w:color w:val="3F5FBF"/>
+          <w:sz w:val="20"/>
+          <w:szCs w:val="20"/>
+        </w:rPr>
+        <w:t xml:space="preserve"> </w:t>
+      </w:r>
+      <w:r>
+        <w:rPr>
+          <w:rFonts w:ascii="Cambria Math" w:eastAsia="Gungsuh" w:hAnsi="Cambria Math" w:cs="Cambria Math"/>
+          <w:color w:val="3F5FBF"/>
+          <w:sz w:val="20"/>
+          <w:szCs w:val="20"/>
+        </w:rPr>
+        <w:t>∷</w:t>
+      </w:r>
+      <w:r>
+        <w:rPr>
+          <w:color w:val="3F5FBF"/>
+          <w:sz w:val="20"/>
+          <w:szCs w:val="20"/>
+        </w:rPr>
+        <w:t xml:space="preserve">= </w:t>
+      </w:r>
+      <w:r>
+        <w:rPr>
+          <w:color w:val="FF0000"/>
+          <w:sz w:val="20"/>
+          <w:szCs w:val="20"/>
+        </w:rPr>
+        <w:t>width</w:t>
+      </w:r>
+      <w:r>
+        <w:rPr>
+          <w:color w:val="3F5FBF"/>
+          <w:sz w:val="20"/>
+          <w:szCs w:val="20"/>
+        </w:rPr>
+        <w:t xml:space="preserve"> | </w:t>
+      </w:r>
+      <w:r>
+        <w:rPr>
+          <w:color w:val="FF0000"/>
+          <w:sz w:val="20"/>
+          <w:szCs w:val="20"/>
+        </w:rPr>
+        <w:t xml:space="preserve">height </w:t>
+      </w:r>
+    </w:p>
+    <w:p>
+      <w:pPr>
+        <w:pStyle w:val="ListParagraph"/>
+        <w:numPr>
+          <w:ilvl w:val="0"/>
+          <w:numId w:val="7"/>
+        </w:numPr>
+        <w:pBdr>
+          <w:top w:val="nil"/>
+          <w:left w:val="nil"/>
+          <w:bottom w:val="nil"/>
+          <w:right w:val="nil"/>
+          <w:between w:val="nil"/>
+        </w:pBdr>
+        <w:rPr>
+          <w:color w:val="FF0000"/>
+          <w:sz w:val="20"/>
+          <w:szCs w:val="20"/>
+        </w:rPr>
+      </w:pPr>
+      <w:proofErr w:type="spellStart"/>
+      <w:r>
+        <w:rPr>
+          <w:color w:val="3F5FBF"/>
+          <w:sz w:val="20"/>
+          <w:szCs w:val="20"/>
+        </w:rPr>
+        <w:t>frame_op_keyword</w:t>
+      </w:r>
+      <w:proofErr w:type="spellEnd"/>
+      <w:r>
+        <w:rPr>
+          <w:color w:val="3F5FBF"/>
+          <w:sz w:val="20"/>
+          <w:szCs w:val="20"/>
+        </w:rPr>
+        <w:t xml:space="preserve"> </w:t>
+      </w:r>
+      <w:r>
+        <w:rPr>
+          <w:rFonts w:ascii="Cambria Math" w:eastAsia="Gungsuh" w:hAnsi="Cambria Math" w:cs="Cambria Math"/>
+          <w:color w:val="3F5FBF"/>
+          <w:sz w:val="20"/>
+          <w:szCs w:val="20"/>
+        </w:rPr>
+        <w:t>∷</w:t>
+      </w:r>
+      <w:r>
+        <w:rPr>
+          <w:color w:val="3F5FBF"/>
+          <w:sz w:val="20"/>
+          <w:szCs w:val="20"/>
+        </w:rPr>
+        <w:t xml:space="preserve">= </w:t>
+      </w:r>
+      <w:proofErr w:type="spellStart"/>
+      <w:r>
+        <w:rPr>
+          <w:color w:val="FF0000"/>
+          <w:sz w:val="20"/>
+          <w:szCs w:val="20"/>
+        </w:rPr>
+        <w:t>xloc</w:t>
+      </w:r>
+      <w:proofErr w:type="spellEnd"/>
+      <w:r>
+        <w:rPr>
+          <w:color w:val="3F5FBF"/>
+          <w:sz w:val="20"/>
+          <w:szCs w:val="20"/>
+        </w:rPr>
+        <w:t xml:space="preserve"> | </w:t>
+      </w:r>
+      <w:proofErr w:type="spellStart"/>
+      <w:r>
+        <w:rPr>
+          <w:color w:val="FF0000"/>
+          <w:sz w:val="20"/>
+          <w:szCs w:val="20"/>
+        </w:rPr>
+        <w:t>yloc</w:t>
+      </w:r>
+      <w:proofErr w:type="spellEnd"/>
+      <w:r>
+        <w:rPr>
+          <w:color w:val="3F5FBF"/>
+          <w:sz w:val="20"/>
+          <w:szCs w:val="20"/>
+        </w:rPr>
+        <w:t xml:space="preserve"> | </w:t>
+      </w:r>
+      <w:r>
+        <w:rPr>
+          <w:color w:val="FF0000"/>
+          <w:sz w:val="20"/>
+          <w:szCs w:val="20"/>
+        </w:rPr>
+        <w:t>hide</w:t>
+      </w:r>
+      <w:r>
+        <w:rPr>
+          <w:color w:val="3F5FBF"/>
+          <w:sz w:val="20"/>
+          <w:szCs w:val="20"/>
+        </w:rPr>
+        <w:t xml:space="preserve"> | </w:t>
+      </w:r>
+      <w:r>
+        <w:rPr>
+          <w:color w:val="FF0000"/>
+          <w:sz w:val="20"/>
+          <w:szCs w:val="20"/>
+        </w:rPr>
+        <w:t>show</w:t>
+      </w:r>
+      <w:r>
+        <w:rPr>
+          <w:color w:val="3F5FBF"/>
+          <w:sz w:val="20"/>
+          <w:szCs w:val="20"/>
+        </w:rPr>
+        <w:t xml:space="preserve"> | </w:t>
+      </w:r>
+      <w:r>
+        <w:rPr>
+          <w:color w:val="FF0000"/>
+          <w:sz w:val="20"/>
+          <w:szCs w:val="20"/>
+        </w:rPr>
+        <w:t>move</w:t>
+      </w:r>
+    </w:p>
+    <w:p>
+      <w:pPr>
+        <w:pStyle w:val="ListParagraph"/>
+        <w:numPr>
+          <w:ilvl w:val="0"/>
+          <w:numId w:val="7"/>
+        </w:numPr>
+        <w:pBdr>
+          <w:top w:val="nil"/>
+          <w:left w:val="nil"/>
+          <w:bottom w:val="nil"/>
+          <w:right w:val="nil"/>
+          <w:between w:val="nil"/>
+        </w:pBdr>
+        <w:rPr>
+          <w:color w:val="FF0000"/>
+          <w:sz w:val="20"/>
+          <w:szCs w:val="20"/>
+        </w:rPr>
+      </w:pPr>
+      <w:proofErr w:type="spellStart"/>
+      <w:r>
+        <w:rPr>
+          <w:color w:val="3F5FBF"/>
+          <w:sz w:val="20"/>
+          <w:szCs w:val="20"/>
+        </w:rPr>
+        <w:t>boolean_</w:t>
+      </w:r>
+      <w:proofErr w:type="gramStart"/>
+      <w:r>
+        <w:rPr>
+          <w:color w:val="3F5FBF"/>
+          <w:sz w:val="20"/>
+          <w:szCs w:val="20"/>
+        </w:rPr>
+        <w:t>literal</w:t>
+      </w:r>
+      <w:proofErr w:type="spellEnd"/>
+      <w:r>
+        <w:rPr>
+          <w:color w:val="3F5FBF"/>
+          <w:sz w:val="20"/>
+          <w:szCs w:val="20"/>
+        </w:rPr>
+        <w:t xml:space="preserve"> ::=</w:t>
+      </w:r>
+      <w:proofErr w:type="gramEnd"/>
+      <w:r>
+        <w:rPr>
+          <w:color w:val="3F5FBF"/>
+          <w:sz w:val="20"/>
+          <w:szCs w:val="20"/>
+        </w:rPr>
+        <w:t xml:space="preserve"> </w:t>
+      </w:r>
+      <w:r>
+        <w:rPr>
+          <w:color w:val="FF0000"/>
+          <w:sz w:val="20"/>
+          <w:szCs w:val="20"/>
+        </w:rPr>
+        <w:t>true</w:t>
+      </w:r>
+      <w:r>
+        <w:rPr>
+          <w:color w:val="3F5FBF"/>
+          <w:sz w:val="20"/>
+          <w:szCs w:val="20"/>
+        </w:rPr>
+        <w:t xml:space="preserve"> | </w:t>
+      </w:r>
+      <w:r>
+        <w:rPr>
+          <w:color w:val="FF0000"/>
+          <w:sz w:val="20"/>
+          <w:szCs w:val="20"/>
+        </w:rPr>
+        <w:t>false</w:t>
+      </w:r>
+    </w:p>
+    <w:p>
+      <w:pPr>
+        <w:pStyle w:val="ListParagraph"/>
+        <w:numPr>
+          <w:ilvl w:val="0"/>
+          <w:numId w:val="7"/>
+        </w:numPr>
+        <w:pBdr>
+          <w:top w:val="nil"/>
+          <w:left w:val="nil"/>
+          <w:bottom w:val="nil"/>
+          <w:right w:val="nil"/>
+          <w:between w:val="nil"/>
+        </w:pBdr>
+        <w:rPr>
+          <w:color w:val="FF0000"/>
+          <w:sz w:val="20"/>
+          <w:szCs w:val="20"/>
+        </w:rPr>
+      </w:pPr>
+      <w:proofErr w:type="gramStart"/>
+      <w:r>
+        <w:rPr>
+          <w:color w:val="3F5FBF"/>
+          <w:sz w:val="20"/>
+          <w:szCs w:val="20"/>
+        </w:rPr>
+        <w:t>separator ::=</w:t>
+      </w:r>
+      <w:proofErr w:type="gramEnd"/>
+      <w:r>
+        <w:rPr>
+          <w:color w:val="3F5FBF"/>
+          <w:sz w:val="20"/>
+          <w:szCs w:val="20"/>
+        </w:rPr>
+        <w:t xml:space="preserve"> </w:t>
+      </w:r>
+      <w:r>
+        <w:rPr>
+          <w:color w:val="3F5FBF"/>
+          <w:sz w:val="20"/>
+          <w:szCs w:val="20"/>
+        </w:rPr>
+        <w:tab/>
+      </w:r>
+      <w:r>
+        <w:rPr>
+          <w:color w:val="FF0000"/>
+          <w:sz w:val="20"/>
+          <w:szCs w:val="20"/>
+        </w:rPr>
+        <w:t>;</w:t>
+      </w:r>
+      <w:r>
+        <w:rPr>
+          <w:color w:val="3F5FBF"/>
+          <w:sz w:val="20"/>
+          <w:szCs w:val="20"/>
+        </w:rPr>
+        <w:t xml:space="preserve">  | </w:t>
+      </w:r>
+      <w:r>
+        <w:rPr>
+          <w:color w:val="FF0000"/>
+          <w:sz w:val="20"/>
+          <w:szCs w:val="20"/>
+        </w:rPr>
+        <w:t>,</w:t>
+      </w:r>
+      <w:r>
+        <w:rPr>
+          <w:color w:val="3F5FBF"/>
+          <w:sz w:val="20"/>
+          <w:szCs w:val="20"/>
+        </w:rPr>
+        <w:t xml:space="preserve">  |  </w:t>
+      </w:r>
+      <w:r>
+        <w:rPr>
+          <w:color w:val="FF0000"/>
+          <w:sz w:val="20"/>
+          <w:szCs w:val="20"/>
+        </w:rPr>
+        <w:t>(</w:t>
+      </w:r>
+      <w:r>
+        <w:rPr>
+          <w:color w:val="3F5FBF"/>
+          <w:sz w:val="20"/>
+          <w:szCs w:val="20"/>
+        </w:rPr>
+        <w:t xml:space="preserve">  |  </w:t>
+      </w:r>
+      <w:r>
+        <w:rPr>
+          <w:color w:val="FF0000"/>
+          <w:sz w:val="20"/>
+          <w:szCs w:val="20"/>
+        </w:rPr>
+        <w:t>)</w:t>
+      </w:r>
+      <w:r>
+        <w:rPr>
+          <w:color w:val="3F5FBF"/>
+          <w:sz w:val="20"/>
+          <w:szCs w:val="20"/>
+        </w:rPr>
+        <w:t xml:space="preserve">  | </w:t>
+      </w:r>
+      <w:r>
+        <w:rPr>
+          <w:color w:val="FF0000"/>
+          <w:sz w:val="20"/>
+          <w:szCs w:val="20"/>
+        </w:rPr>
+        <w:t>{</w:t>
+      </w:r>
+      <w:r>
+        <w:rPr>
+          <w:color w:val="3F5FBF"/>
+          <w:sz w:val="20"/>
+          <w:szCs w:val="20"/>
+        </w:rPr>
+        <w:t xml:space="preserve"> | </w:t>
+      </w:r>
+      <w:r>
+        <w:rPr>
+          <w:color w:val="FF0000"/>
+          <w:sz w:val="20"/>
+          <w:szCs w:val="20"/>
+        </w:rPr>
+        <w:t>}</w:t>
+      </w:r>
+    </w:p>
+    <w:p>
+      <w:pPr>
+        <w:pStyle w:val="ListParagraph"/>
+        <w:numPr>
+          <w:ilvl w:val="0"/>
+          <w:numId w:val="7"/>
+        </w:numPr>
+        <w:pBdr>
+          <w:top w:val="nil"/>
+          <w:left w:val="nil"/>
+          <w:bottom w:val="nil"/>
+          <w:right w:val="nil"/>
+          <w:between w:val="nil"/>
+        </w:pBdr>
+        <w:rPr>
+          <w:color w:val="FF0000"/>
+          <w:sz w:val="20"/>
+          <w:szCs w:val="20"/>
+        </w:rPr>
+      </w:pPr>
+      <w:proofErr w:type="gramStart"/>
+      <w:r>
+        <w:rPr>
+          <w:color w:val="3F5FBF"/>
+          <w:sz w:val="20"/>
+          <w:szCs w:val="20"/>
+        </w:rPr>
+        <w:t>operator ::=</w:t>
+      </w:r>
+      <w:proofErr w:type="gramEnd"/>
       <w:r>
         <w:rPr>
           <w:color w:val="3F5FBF"/>
@@ -188,119 +1348,99 @@
       </w:r>
       <w:r>
         <w:rPr>
-          <w:color w:val="FF0000"/>
-          <w:sz w:val="20"/>
-          <w:szCs w:val="20"/>
-        </w:rPr>
-        <w:t>/*</w:t>
-      </w:r>
-      <w:r>
-        <w:rPr>
-          <w:color w:val="3F5FBF"/>
-          <w:sz w:val="20"/>
-          <w:szCs w:val="20"/>
-        </w:rPr>
-        <w:t xml:space="preserve">   NOT(</w:t>
-      </w:r>
-      <w:r>
-        <w:rPr>
-          <w:color w:val="FF0000"/>
-          <w:sz w:val="20"/>
-          <w:szCs w:val="20"/>
-        </w:rPr>
-        <w:t>*/</w:t>
-      </w:r>
-      <w:r>
-        <w:rPr>
-          <w:color w:val="3F5FBF"/>
-          <w:sz w:val="20"/>
-          <w:szCs w:val="20"/>
-        </w:rPr>
-        <w:t xml:space="preserve">)*  </w:t>
-      </w:r>
-      <w:r>
-        <w:rPr>
-          <w:color w:val="FF0000"/>
-          <w:sz w:val="20"/>
-          <w:szCs w:val="20"/>
-        </w:rPr>
-        <w:t>*/</w:t>
-      </w:r>
-    </w:p>
-    <w:p>
-      <w:pPr>
-        <w:pBdr>
-          <w:top w:val="nil"/>
-          <w:left w:val="nil"/>
-          <w:bottom w:val="nil"/>
-          <w:right w:val="nil"/>
-          <w:between w:val="nil"/>
-        </w:pBdr>
-        <w:rPr>
-          <w:color w:val="FF0000"/>
-          <w:sz w:val="20"/>
-          <w:szCs w:val="20"/>
-        </w:rPr>
-      </w:pPr>
-      <w:proofErr w:type="spellStart"/>
-      <w:r>
-        <w:rPr>
-          <w:color w:val="3F5FBF"/>
-          <w:sz w:val="20"/>
-          <w:szCs w:val="20"/>
-        </w:rPr>
-        <w:t>ident_</w:t>
-      </w:r>
-      <w:proofErr w:type="gramStart"/>
-      <w:r>
-        <w:rPr>
-          <w:color w:val="3F5FBF"/>
-          <w:sz w:val="20"/>
-          <w:szCs w:val="20"/>
-        </w:rPr>
-        <w:t>start</w:t>
-      </w:r>
-      <w:proofErr w:type="spellEnd"/>
-      <w:r>
-        <w:rPr>
-          <w:color w:val="3F5FBF"/>
-          <w:sz w:val="20"/>
-          <w:szCs w:val="20"/>
-        </w:rPr>
-        <w:t xml:space="preserve"> ::=</w:t>
-      </w:r>
-      <w:proofErr w:type="gramEnd"/>
-      <w:r>
-        <w:rPr>
-          <w:color w:val="3F5FBF"/>
-          <w:sz w:val="20"/>
-          <w:szCs w:val="20"/>
-        </w:rPr>
-        <w:t xml:space="preserve">  </w:t>
-      </w:r>
-      <w:r>
-        <w:rPr>
-          <w:color w:val="FF0000"/>
-          <w:sz w:val="20"/>
-          <w:szCs w:val="20"/>
-        </w:rPr>
-        <w:t>A</w:t>
-      </w:r>
-      <w:r>
-        <w:rPr>
-          <w:color w:val="3F5FBF"/>
-          <w:sz w:val="20"/>
-          <w:szCs w:val="20"/>
-        </w:rPr>
-        <w:t xml:space="preserve"> .. </w:t>
-      </w:r>
-      <w:r>
-        <w:rPr>
-          <w:color w:val="FF0000"/>
-          <w:sz w:val="20"/>
-          <w:szCs w:val="20"/>
-        </w:rPr>
-        <w:t>Z</w:t>
+          <w:color w:val="3F5FBF"/>
+          <w:sz w:val="20"/>
+          <w:szCs w:val="20"/>
+        </w:rPr>
+        <w:tab/>
+      </w:r>
+      <w:r>
+        <w:rPr>
+          <w:color w:val="FF0000"/>
+          <w:sz w:val="20"/>
+          <w:szCs w:val="20"/>
+        </w:rPr>
+        <w:t>|</w:t>
+      </w:r>
+      <w:r>
+        <w:rPr>
+          <w:color w:val="3F5FBF"/>
+          <w:sz w:val="20"/>
+          <w:szCs w:val="20"/>
+        </w:rPr>
+        <w:t xml:space="preserve">  | </w:t>
+      </w:r>
+      <w:r>
+        <w:rPr>
+          <w:color w:val="FF0000"/>
+          <w:sz w:val="20"/>
+          <w:szCs w:val="20"/>
+        </w:rPr>
+        <w:t>&amp;</w:t>
+      </w:r>
+      <w:r>
+        <w:rPr>
+          <w:color w:val="3F5FBF"/>
+          <w:sz w:val="20"/>
+          <w:szCs w:val="20"/>
+        </w:rPr>
+        <w:t xml:space="preserve">  |  </w:t>
+      </w:r>
+      <w:r>
+        <w:rPr>
+          <w:color w:val="FF0000"/>
+          <w:sz w:val="20"/>
+          <w:szCs w:val="20"/>
+        </w:rPr>
+        <w:t>==</w:t>
+      </w:r>
+      <w:r>
+        <w:rPr>
+          <w:color w:val="3F5FBF"/>
+          <w:sz w:val="20"/>
+          <w:szCs w:val="20"/>
+        </w:rPr>
+        <w:t xml:space="preserve">  | </w:t>
+      </w:r>
+      <w:r>
+        <w:rPr>
+          <w:color w:val="FF0000"/>
+          <w:sz w:val="20"/>
+          <w:szCs w:val="20"/>
+        </w:rPr>
+        <w:t>!=</w:t>
+      </w:r>
+      <w:r>
+        <w:rPr>
+          <w:color w:val="3F5FBF"/>
+          <w:sz w:val="20"/>
+          <w:szCs w:val="20"/>
+        </w:rPr>
+        <w:t xml:space="preserve">  | </w:t>
+      </w:r>
+      <w:r>
+        <w:rPr>
+          <w:color w:val="FF0000"/>
+          <w:sz w:val="20"/>
+          <w:szCs w:val="20"/>
+        </w:rPr>
+        <w:t>&lt;</w:t>
+      </w:r>
+      <w:r>
+        <w:rPr>
+          <w:color w:val="3F5FBF"/>
+          <w:sz w:val="20"/>
+          <w:szCs w:val="20"/>
+        </w:rPr>
+        <w:t xml:space="preserve"> |  </w:t>
+      </w:r>
+      <w:r>
+        <w:rPr>
+          <w:color w:val="FF0000"/>
+          <w:sz w:val="20"/>
+          <w:szCs w:val="20"/>
+        </w:rPr>
+        <w:t>&gt;</w:t>
       </w:r>
       <w:r>
         <w:rPr>
@@ -316,33 +1456,7 @@
           <w:sz w:val="20"/>
           <w:szCs w:val="20"/>
         </w:rPr>
-        <w:t>a</w:t>
-      </w:r>
-      <w:proofErr w:type="gramStart"/>
-      <w:r>
-        <w:rPr>
-          <w:color w:val="3F5FBF"/>
-          <w:sz w:val="20"/>
-          <w:szCs w:val="20"/>
-        </w:rPr>
-        <w:t xml:space="preserve"> ..</w:t>
-      </w:r>
-      <w:proofErr w:type="gramEnd"/>
-      <w:r>
-        <w:rPr>
-          <w:color w:val="3F5FBF"/>
-          <w:sz w:val="20"/>
-          <w:szCs w:val="20"/>
-        </w:rPr>
-        <w:t xml:space="preserve"> </w:t>
-      </w:r>
-      <w:r>
-        <w:rPr>
-          <w:color w:val="FF0000"/>
-          <w:sz w:val="20"/>
-          <w:szCs w:val="20"/>
-        </w:rPr>
-        <w:t>z</w:t>
+        <w:t>&lt;=</w:t>
       </w:r>
       <w:r>
         <w:rPr>
@@ -358,7 +1472,7 @@
           <w:sz w:val="20"/>
           <w:szCs w:val="20"/>
         </w:rPr>
-        <w:t>$</w:t>
+        <w:t>&gt;=</w:t>
       </w:r>
       <w:r>
         <w:rPr>
@@ -374,285 +1488,71 @@
           <w:sz w:val="20"/>
           <w:szCs w:val="20"/>
         </w:rPr>
-        <w:t>_</w:t>
-      </w:r>
-    </w:p>
-    <w:p>
-      <w:pPr>
-        <w:pBdr>
-          <w:top w:val="nil"/>
-          <w:left w:val="nil"/>
-          <w:bottom w:val="nil"/>
-          <w:right w:val="nil"/>
-          <w:between w:val="nil"/>
-        </w:pBdr>
-        <w:rPr>
-          <w:color w:val="3F5FBF"/>
-          <w:sz w:val="20"/>
-          <w:szCs w:val="20"/>
-        </w:rPr>
-      </w:pPr>
-      <w:proofErr w:type="spellStart"/>
-      <w:r>
-        <w:rPr>
-          <w:color w:val="3F5FBF"/>
-          <w:sz w:val="20"/>
-          <w:szCs w:val="20"/>
-        </w:rPr>
-        <w:t>ident_</w:t>
-      </w:r>
-      <w:proofErr w:type="gramStart"/>
-      <w:r>
-        <w:rPr>
-          <w:color w:val="3F5FBF"/>
-          <w:sz w:val="20"/>
-          <w:szCs w:val="20"/>
-        </w:rPr>
-        <w:t>part</w:t>
-      </w:r>
-      <w:proofErr w:type="spellEnd"/>
-      <w:r>
-        <w:rPr>
-          <w:color w:val="3F5FBF"/>
-          <w:sz w:val="20"/>
-          <w:szCs w:val="20"/>
-        </w:rPr>
-        <w:t xml:space="preserve"> ::=</w:t>
-      </w:r>
-      <w:proofErr w:type="gramEnd"/>
-      <w:r>
-        <w:rPr>
-          <w:color w:val="3F5FBF"/>
-          <w:sz w:val="20"/>
-          <w:szCs w:val="20"/>
-        </w:rPr>
-        <w:t xml:space="preserve"> </w:t>
-      </w:r>
-      <w:proofErr w:type="spellStart"/>
-      <w:r>
-        <w:rPr>
-          <w:color w:val="3F5FBF"/>
-          <w:sz w:val="20"/>
-          <w:szCs w:val="20"/>
-        </w:rPr>
-        <w:t>ident_start</w:t>
-      </w:r>
-      <w:proofErr w:type="spellEnd"/>
-      <w:r>
-        <w:rPr>
-          <w:color w:val="3F5FBF"/>
-          <w:sz w:val="20"/>
-          <w:szCs w:val="20"/>
-        </w:rPr>
-        <w:t xml:space="preserve"> | ( </w:t>
-      </w:r>
-      <w:r>
-        <w:rPr>
-          <w:color w:val="FF0000"/>
-          <w:sz w:val="20"/>
-          <w:szCs w:val="20"/>
-        </w:rPr>
-        <w:t>0</w:t>
-      </w:r>
-      <w:r>
-        <w:rPr>
-          <w:color w:val="3F5FBF"/>
-          <w:sz w:val="20"/>
-          <w:szCs w:val="20"/>
-        </w:rPr>
-        <w:t xml:space="preserve"> .. </w:t>
-      </w:r>
-      <w:proofErr w:type="gramStart"/>
-      <w:r>
-        <w:rPr>
-          <w:color w:val="FF0000"/>
-          <w:sz w:val="20"/>
-          <w:szCs w:val="20"/>
-        </w:rPr>
-        <w:t xml:space="preserve">9 </w:t>
-      </w:r>
-      <w:r>
-        <w:rPr>
-          <w:color w:val="3F5FBF"/>
-          <w:sz w:val="20"/>
-          <w:szCs w:val="20"/>
-        </w:rPr>
-        <w:t>)</w:t>
-      </w:r>
-      <w:proofErr w:type="gramEnd"/>
-    </w:p>
-    <w:p>
-      <w:pPr>
-        <w:pBdr>
-          <w:top w:val="nil"/>
-          <w:left w:val="nil"/>
-          <w:bottom w:val="nil"/>
-          <w:right w:val="nil"/>
-          <w:between w:val="nil"/>
-        </w:pBdr>
-        <w:rPr>
-          <w:color w:val="3F5FBF"/>
-          <w:sz w:val="20"/>
-          <w:szCs w:val="20"/>
-        </w:rPr>
-      </w:pPr>
-      <w:proofErr w:type="spellStart"/>
-      <w:r>
-        <w:rPr>
-          <w:color w:val="3F5FBF"/>
-          <w:sz w:val="20"/>
-          <w:szCs w:val="20"/>
-        </w:rPr>
-        <w:t>int_</w:t>
-      </w:r>
-      <w:proofErr w:type="gramStart"/>
-      <w:r>
-        <w:rPr>
-          <w:color w:val="3F5FBF"/>
-          <w:sz w:val="20"/>
-          <w:szCs w:val="20"/>
-        </w:rPr>
-        <w:t>literal</w:t>
-      </w:r>
-      <w:proofErr w:type="spellEnd"/>
-      <w:r>
-        <w:rPr>
-          <w:color w:val="3F5FBF"/>
-          <w:sz w:val="20"/>
-          <w:szCs w:val="20"/>
-        </w:rPr>
-        <w:t xml:space="preserve"> ::=</w:t>
-      </w:r>
-      <w:proofErr w:type="gramEnd"/>
-      <w:r>
-        <w:rPr>
-          <w:color w:val="3F5FBF"/>
-          <w:sz w:val="20"/>
-          <w:szCs w:val="20"/>
-        </w:rPr>
-        <w:t xml:space="preserve"> </w:t>
-      </w:r>
-      <w:r>
-        <w:rPr>
-          <w:color w:val="FF0000"/>
-          <w:sz w:val="20"/>
-          <w:szCs w:val="20"/>
-        </w:rPr>
-        <w:t>0</w:t>
-      </w:r>
-      <w:r>
-        <w:rPr>
-          <w:color w:val="3F5FBF"/>
-          <w:sz w:val="20"/>
-          <w:szCs w:val="20"/>
-        </w:rPr>
-        <w:t xml:space="preserve">  |  (</w:t>
-      </w:r>
-      <w:r>
-        <w:rPr>
-          <w:color w:val="FF0000"/>
-          <w:sz w:val="20"/>
-          <w:szCs w:val="20"/>
-        </w:rPr>
-        <w:t>1</w:t>
-      </w:r>
-      <w:r>
-        <w:rPr>
-          <w:color w:val="3F5FBF"/>
-          <w:sz w:val="20"/>
-          <w:szCs w:val="20"/>
-        </w:rPr>
-        <w:t>..</w:t>
-      </w:r>
-      <w:r>
-        <w:rPr>
-          <w:color w:val="FF0000"/>
-          <w:sz w:val="20"/>
-          <w:szCs w:val="20"/>
-        </w:rPr>
-        <w:t>9</w:t>
-      </w:r>
-      <w:r>
-        <w:rPr>
-          <w:color w:val="3F5FBF"/>
-          <w:sz w:val="20"/>
-          <w:szCs w:val="20"/>
-        </w:rPr>
-        <w:t>) (</w:t>
-      </w:r>
-      <w:r>
-        <w:rPr>
-          <w:color w:val="FF0000"/>
-          <w:sz w:val="20"/>
-          <w:szCs w:val="20"/>
-        </w:rPr>
-        <w:t>0</w:t>
-      </w:r>
-      <w:r>
-        <w:rPr>
-          <w:color w:val="3F5FBF"/>
-          <w:sz w:val="20"/>
-          <w:szCs w:val="20"/>
-        </w:rPr>
-        <w:t>..</w:t>
-      </w:r>
-      <w:r>
-        <w:rPr>
-          <w:color w:val="FF0000"/>
-          <w:sz w:val="20"/>
-          <w:szCs w:val="20"/>
-        </w:rPr>
-        <w:t>9</w:t>
-      </w:r>
-      <w:r>
-        <w:rPr>
-          <w:color w:val="3F5FBF"/>
-          <w:sz w:val="20"/>
-          <w:szCs w:val="20"/>
-        </w:rPr>
-        <w:t>)*</w:t>
-      </w:r>
-    </w:p>
-    <w:p>
-      <w:pPr>
-        <w:pBdr>
-          <w:top w:val="nil"/>
-          <w:left w:val="nil"/>
-          <w:bottom w:val="nil"/>
-          <w:right w:val="nil"/>
-          <w:between w:val="nil"/>
-        </w:pBdr>
-        <w:rPr>
-          <w:color w:val="3F5FBF"/>
-          <w:sz w:val="20"/>
-          <w:szCs w:val="20"/>
-        </w:rPr>
-      </w:pPr>
-      <w:proofErr w:type="gramStart"/>
-      <w:r>
-        <w:rPr>
-          <w:color w:val="3F5FBF"/>
-          <w:sz w:val="20"/>
-          <w:szCs w:val="20"/>
-        </w:rPr>
-        <w:t>keyword ::=</w:t>
-      </w:r>
-      <w:proofErr w:type="gramEnd"/>
-      <w:r>
-        <w:rPr>
-          <w:color w:val="3F5FBF"/>
-          <w:sz w:val="20"/>
-          <w:szCs w:val="20"/>
-        </w:rPr>
-        <w:t xml:space="preserve"> </w:t>
-      </w:r>
-      <w:r>
-        <w:rPr>
-          <w:color w:val="FF0000"/>
-          <w:sz w:val="20"/>
-          <w:szCs w:val="20"/>
-        </w:rPr>
-        <w:t>integer</w:t>
+        <w:t>+</w:t>
+      </w:r>
+      <w:r>
+        <w:rPr>
+          <w:color w:val="3F5FBF"/>
+          <w:sz w:val="20"/>
+          <w:szCs w:val="20"/>
+        </w:rPr>
+        <w:t xml:space="preserve">  |  </w:t>
+      </w:r>
+      <w:r>
+        <w:rPr>
+          <w:color w:val="FF0000"/>
+          <w:sz w:val="20"/>
+          <w:szCs w:val="20"/>
+        </w:rPr>
+        <w:t xml:space="preserve">- </w:t>
+      </w:r>
+      <w:r>
+        <w:rPr>
+          <w:color w:val="3F5FBF"/>
+          <w:sz w:val="20"/>
+          <w:szCs w:val="20"/>
+        </w:rPr>
+        <w:t xml:space="preserve"> |  </w:t>
+      </w:r>
+      <w:r>
+        <w:rPr>
+          <w:color w:val="FF0000"/>
+          <w:sz w:val="20"/>
+          <w:szCs w:val="20"/>
+        </w:rPr>
+        <w:t xml:space="preserve">* </w:t>
+      </w:r>
+      <w:r>
+        <w:rPr>
+          <w:color w:val="3F5FBF"/>
+          <w:sz w:val="20"/>
+          <w:szCs w:val="20"/>
+        </w:rPr>
+        <w:t xml:space="preserve">  |  </w:t>
+      </w:r>
+      <w:r>
+        <w:rPr>
+          <w:color w:val="FF0000"/>
+          <w:sz w:val="20"/>
+          <w:szCs w:val="20"/>
+        </w:rPr>
+        <w:t xml:space="preserve">/ </w:t>
+      </w:r>
+      <w:r>
+        <w:rPr>
+          <w:color w:val="3F5FBF"/>
+          <w:sz w:val="20"/>
+          <w:szCs w:val="20"/>
+        </w:rPr>
+        <w:t xml:space="preserve">  |  </w:t>
+      </w:r>
+      <w:r>
+        <w:rPr>
+          <w:color w:val="FF0000"/>
+          <w:sz w:val="20"/>
+          <w:szCs w:val="20"/>
+        </w:rPr>
+        <w:t>%</w:t>
       </w:r>
       <w:r>
         <w:rPr>
@@ -662,16 +1562,46 @@
         </w:rPr>
         <w:t xml:space="preserve"> | </w:t>
       </w:r>
-      <w:proofErr w:type="spellStart"/>
-      <w:r>
-        <w:rPr>
-          <w:color w:val="FF0000"/>
-          <w:sz w:val="20"/>
-          <w:szCs w:val="20"/>
-        </w:rPr>
-        <w:t>boolean</w:t>
-      </w:r>
-      <w:proofErr w:type="spellEnd"/>
+      <w:r>
+        <w:rPr>
+          <w:color w:val="FF0000"/>
+          <w:sz w:val="20"/>
+          <w:szCs w:val="20"/>
+        </w:rPr>
+        <w:t>!</w:t>
+      </w:r>
+      <w:r>
+        <w:rPr>
+          <w:color w:val="3F5FBF"/>
+          <w:sz w:val="20"/>
+          <w:szCs w:val="20"/>
+        </w:rPr>
+        <w:t xml:space="preserve">  | </w:t>
+      </w:r>
+      <w:r>
+        <w:rPr>
+          <w:color w:val="FF0000"/>
+          <w:sz w:val="20"/>
+          <w:szCs w:val="20"/>
+        </w:rPr>
+        <w:t>-&gt;</w:t>
+      </w:r>
+      <w:r>
+        <w:rPr>
+          <w:color w:val="3F5FBF"/>
+          <w:sz w:val="20"/>
+          <w:szCs w:val="20"/>
+        </w:rPr>
+        <w:t xml:space="preserve"> |  </w:t>
+      </w:r>
+      <w:r>
+        <w:rPr>
+          <w:color w:val="FF0000"/>
+          <w:sz w:val="20"/>
+          <w:szCs w:val="20"/>
+        </w:rPr>
+        <w:t>|-&gt;</w:t>
+      </w:r>
       <w:r>
         <w:rPr>
           <w:color w:val="3F5FBF"/>
@@ -686,970 +1616,6 @@
           <w:sz w:val="20"/>
           <w:szCs w:val="20"/>
         </w:rPr>
-        <w:t>image</w:t>
-      </w:r>
-      <w:r>
-        <w:rPr>
-          <w:color w:val="3F5FBF"/>
-          <w:sz w:val="20"/>
-          <w:szCs w:val="20"/>
-        </w:rPr>
-        <w:t xml:space="preserve"> | </w:t>
-      </w:r>
-      <w:proofErr w:type="spellStart"/>
-      <w:r>
-        <w:rPr>
-          <w:color w:val="FF0000"/>
-          <w:sz w:val="20"/>
-          <w:szCs w:val="20"/>
-          <w:u w:val="single"/>
-        </w:rPr>
-        <w:t>url</w:t>
-      </w:r>
-      <w:proofErr w:type="spellEnd"/>
-      <w:r>
-        <w:rPr>
-          <w:color w:val="3F5FBF"/>
-          <w:sz w:val="20"/>
-          <w:szCs w:val="20"/>
-        </w:rPr>
-        <w:t xml:space="preserve"> | </w:t>
-      </w:r>
-      <w:r>
-        <w:rPr>
-          <w:color w:val="FF0000"/>
-          <w:sz w:val="20"/>
-          <w:szCs w:val="20"/>
-        </w:rPr>
-        <w:t>file</w:t>
-      </w:r>
-      <w:r>
-        <w:rPr>
-          <w:color w:val="3F5FBF"/>
-          <w:sz w:val="20"/>
-          <w:szCs w:val="20"/>
-        </w:rPr>
-        <w:t xml:space="preserve"> | </w:t>
-      </w:r>
-      <w:r>
-        <w:rPr>
-          <w:color w:val="FF0000"/>
-          <w:sz w:val="20"/>
-          <w:szCs w:val="20"/>
-        </w:rPr>
-        <w:t>frame</w:t>
-      </w:r>
-      <w:r>
-        <w:rPr>
-          <w:color w:val="3F5FBF"/>
-          <w:sz w:val="20"/>
-          <w:szCs w:val="20"/>
-        </w:rPr>
-        <w:t xml:space="preserve"> | </w:t>
-      </w:r>
-      <w:r>
-        <w:rPr>
-          <w:color w:val="FF0000"/>
-          <w:sz w:val="20"/>
-          <w:szCs w:val="20"/>
-        </w:rPr>
-        <w:t>while</w:t>
-      </w:r>
-      <w:r>
-        <w:rPr>
-          <w:color w:val="3F5FBF"/>
-          <w:sz w:val="20"/>
-          <w:szCs w:val="20"/>
-        </w:rPr>
-        <w:t xml:space="preserve"> | </w:t>
-      </w:r>
-      <w:r>
-        <w:rPr>
-          <w:color w:val="FF0000"/>
-          <w:sz w:val="20"/>
-          <w:szCs w:val="20"/>
-        </w:rPr>
-        <w:t>if</w:t>
-      </w:r>
-      <w:r>
-        <w:rPr>
-          <w:color w:val="3F5FBF"/>
-          <w:sz w:val="20"/>
-          <w:szCs w:val="20"/>
-        </w:rPr>
-        <w:t xml:space="preserve"> | </w:t>
-      </w:r>
-      <w:r>
-        <w:rPr>
-          <w:color w:val="FF0000"/>
-          <w:sz w:val="20"/>
-          <w:szCs w:val="20"/>
-        </w:rPr>
-        <w:t>sleep</w:t>
-      </w:r>
-      <w:r>
-        <w:rPr>
-          <w:color w:val="3F5FBF"/>
-          <w:sz w:val="20"/>
-          <w:szCs w:val="20"/>
-        </w:rPr>
-        <w:t xml:space="preserve"> | </w:t>
-      </w:r>
-      <w:proofErr w:type="spellStart"/>
-      <w:r>
-        <w:rPr>
-          <w:color w:val="FF0000"/>
-          <w:sz w:val="20"/>
-          <w:szCs w:val="20"/>
-        </w:rPr>
-        <w:t>screenheight</w:t>
-      </w:r>
-      <w:proofErr w:type="spellEnd"/>
-      <w:r>
-        <w:rPr>
-          <w:color w:val="3F5FBF"/>
-          <w:sz w:val="20"/>
-          <w:szCs w:val="20"/>
-        </w:rPr>
-        <w:t xml:space="preserve"> | </w:t>
-      </w:r>
-      <w:proofErr w:type="spellStart"/>
-      <w:r>
-        <w:rPr>
-          <w:color w:val="FF0000"/>
-          <w:sz w:val="20"/>
-          <w:szCs w:val="20"/>
-        </w:rPr>
-        <w:t>screenwidth</w:t>
-      </w:r>
-      <w:proofErr w:type="spellEnd"/>
-      <w:r>
-        <w:rPr>
-          <w:color w:val="3F5FBF"/>
-          <w:sz w:val="20"/>
-          <w:szCs w:val="20"/>
-        </w:rPr>
-        <w:t xml:space="preserve"> </w:t>
-      </w:r>
-    </w:p>
-    <w:p>
-      <w:pPr>
-        <w:pBdr>
-          <w:top w:val="nil"/>
-          <w:left w:val="nil"/>
-          <w:bottom w:val="nil"/>
-          <w:right w:val="nil"/>
-          <w:between w:val="nil"/>
-        </w:pBdr>
-        <w:rPr>
-          <w:color w:val="FF0000"/>
-          <w:sz w:val="20"/>
-          <w:szCs w:val="20"/>
-        </w:rPr>
-      </w:pPr>
-      <w:proofErr w:type="spellStart"/>
-      <w:r>
-        <w:rPr>
-          <w:color w:val="3F5FBF"/>
-          <w:sz w:val="20"/>
-          <w:szCs w:val="20"/>
-        </w:rPr>
-        <w:t>filter_op_keyword</w:t>
-      </w:r>
-      <w:proofErr w:type="spellEnd"/>
-      <w:r>
-        <w:rPr>
-          <w:color w:val="3F5FBF"/>
-          <w:sz w:val="20"/>
-          <w:szCs w:val="20"/>
-        </w:rPr>
-        <w:t xml:space="preserve"> </w:t>
-      </w:r>
-      <w:r>
-        <w:rPr>
-          <w:rFonts w:ascii="Gungsuh" w:eastAsia="Gungsuh" w:hAnsi="Gungsuh" w:cs="Gungsuh"/>
-          <w:color w:val="3F5FBF"/>
-          <w:sz w:val="20"/>
-          <w:szCs w:val="20"/>
-        </w:rPr>
-        <w:t>∷</w:t>
-      </w:r>
-      <w:r>
-        <w:rPr>
-          <w:color w:val="3F5FBF"/>
-          <w:sz w:val="20"/>
-          <w:szCs w:val="20"/>
-        </w:rPr>
-        <w:t xml:space="preserve">= </w:t>
-      </w:r>
-      <w:r>
-        <w:rPr>
-          <w:color w:val="FF0000"/>
-          <w:sz w:val="20"/>
-          <w:szCs w:val="20"/>
-        </w:rPr>
-        <w:t>gray</w:t>
-      </w:r>
-      <w:r>
-        <w:rPr>
-          <w:color w:val="3F5FBF"/>
-          <w:sz w:val="20"/>
-          <w:szCs w:val="20"/>
-        </w:rPr>
-        <w:t xml:space="preserve"> | </w:t>
-      </w:r>
-      <w:r>
-        <w:rPr>
-          <w:color w:val="FF0000"/>
-          <w:sz w:val="20"/>
-          <w:szCs w:val="20"/>
-        </w:rPr>
-        <w:t>convolve</w:t>
-      </w:r>
-      <w:r>
-        <w:rPr>
-          <w:color w:val="3F5FBF"/>
-          <w:sz w:val="20"/>
-          <w:szCs w:val="20"/>
-        </w:rPr>
-        <w:t xml:space="preserve"> | </w:t>
-      </w:r>
-      <w:r>
-        <w:rPr>
-          <w:color w:val="FF0000"/>
-          <w:sz w:val="20"/>
-          <w:szCs w:val="20"/>
-        </w:rPr>
-        <w:t xml:space="preserve">blur </w:t>
-      </w:r>
-      <w:r>
-        <w:rPr>
-          <w:color w:val="3F5FBF"/>
-          <w:sz w:val="20"/>
-          <w:szCs w:val="20"/>
-        </w:rPr>
-        <w:t>|</w:t>
-      </w:r>
-      <w:r>
-        <w:rPr>
-          <w:color w:val="FF0000"/>
-          <w:sz w:val="20"/>
-          <w:szCs w:val="20"/>
-        </w:rPr>
-        <w:t xml:space="preserve"> scale</w:t>
-      </w:r>
-    </w:p>
-    <w:p>
-      <w:pPr>
-        <w:pBdr>
-          <w:top w:val="nil"/>
-          <w:left w:val="nil"/>
-          <w:bottom w:val="nil"/>
-          <w:right w:val="nil"/>
-          <w:between w:val="nil"/>
-        </w:pBdr>
-        <w:rPr>
-          <w:color w:val="FF0000"/>
-          <w:sz w:val="20"/>
-          <w:szCs w:val="20"/>
-        </w:rPr>
-      </w:pPr>
-      <w:proofErr w:type="spellStart"/>
-      <w:r>
-        <w:rPr>
-          <w:color w:val="3F5FBF"/>
-          <w:sz w:val="20"/>
-          <w:szCs w:val="20"/>
-        </w:rPr>
-        <w:t>image_op_keyword</w:t>
-      </w:r>
-      <w:proofErr w:type="spellEnd"/>
-      <w:r>
-        <w:rPr>
-          <w:color w:val="3F5FBF"/>
-          <w:sz w:val="20"/>
-          <w:szCs w:val="20"/>
-        </w:rPr>
-        <w:t xml:space="preserve"> </w:t>
-      </w:r>
-      <w:r>
-        <w:rPr>
-          <w:rFonts w:ascii="Gungsuh" w:eastAsia="Gungsuh" w:hAnsi="Gungsuh" w:cs="Gungsuh"/>
-          <w:color w:val="3F5FBF"/>
-          <w:sz w:val="20"/>
-          <w:szCs w:val="20"/>
-        </w:rPr>
-        <w:t>∷</w:t>
-      </w:r>
-      <w:r>
-        <w:rPr>
-          <w:color w:val="3F5FBF"/>
-          <w:sz w:val="20"/>
-          <w:szCs w:val="20"/>
-        </w:rPr>
-        <w:t xml:space="preserve">= </w:t>
-      </w:r>
-      <w:r>
-        <w:rPr>
-          <w:color w:val="FF0000"/>
-          <w:sz w:val="20"/>
-          <w:szCs w:val="20"/>
-        </w:rPr>
-        <w:t>width</w:t>
-      </w:r>
-      <w:r>
-        <w:rPr>
-          <w:color w:val="3F5FBF"/>
-          <w:sz w:val="20"/>
-          <w:szCs w:val="20"/>
-        </w:rPr>
-        <w:t xml:space="preserve"> | </w:t>
-      </w:r>
-      <w:r>
-        <w:rPr>
-          <w:color w:val="FF0000"/>
-          <w:sz w:val="20"/>
-          <w:szCs w:val="20"/>
-        </w:rPr>
-        <w:t xml:space="preserve">height </w:t>
-      </w:r>
-    </w:p>
-    <w:p>
-      <w:pPr>
-        <w:pBdr>
-          <w:top w:val="nil"/>
-          <w:left w:val="nil"/>
-          <w:bottom w:val="nil"/>
-          <w:right w:val="nil"/>
-          <w:between w:val="nil"/>
-        </w:pBdr>
-        <w:rPr>
-          <w:color w:val="FF0000"/>
-          <w:sz w:val="20"/>
-          <w:szCs w:val="20"/>
-        </w:rPr>
-      </w:pPr>
-      <w:proofErr w:type="spellStart"/>
-      <w:r>
-        <w:rPr>
-          <w:color w:val="3F5FBF"/>
-          <w:sz w:val="20"/>
-          <w:szCs w:val="20"/>
-        </w:rPr>
-        <w:t>frame_op_keyword</w:t>
-      </w:r>
-      <w:proofErr w:type="spellEnd"/>
-      <w:r>
-        <w:rPr>
-          <w:color w:val="3F5FBF"/>
-          <w:sz w:val="20"/>
-          <w:szCs w:val="20"/>
-        </w:rPr>
-        <w:t xml:space="preserve"> </w:t>
-      </w:r>
-      <w:r>
-        <w:rPr>
-          <w:rFonts w:ascii="Gungsuh" w:eastAsia="Gungsuh" w:hAnsi="Gungsuh" w:cs="Gungsuh"/>
-          <w:color w:val="3F5FBF"/>
-          <w:sz w:val="20"/>
-          <w:szCs w:val="20"/>
-        </w:rPr>
-        <w:t>∷</w:t>
-      </w:r>
-      <w:r>
-        <w:rPr>
-          <w:color w:val="3F5FBF"/>
-          <w:sz w:val="20"/>
-          <w:szCs w:val="20"/>
-        </w:rPr>
-        <w:t xml:space="preserve">= </w:t>
-      </w:r>
-      <w:proofErr w:type="spellStart"/>
-      <w:r>
-        <w:rPr>
-          <w:color w:val="FF0000"/>
-          <w:sz w:val="20"/>
-          <w:szCs w:val="20"/>
-        </w:rPr>
-        <w:t>xloc</w:t>
-      </w:r>
-      <w:proofErr w:type="spellEnd"/>
-      <w:r>
-        <w:rPr>
-          <w:color w:val="3F5FBF"/>
-          <w:sz w:val="20"/>
-          <w:szCs w:val="20"/>
-        </w:rPr>
-        <w:t xml:space="preserve"> | </w:t>
-      </w:r>
-      <w:proofErr w:type="spellStart"/>
-      <w:r>
-        <w:rPr>
-          <w:color w:val="FF0000"/>
-          <w:sz w:val="20"/>
-          <w:szCs w:val="20"/>
-        </w:rPr>
-        <w:t>yloc</w:t>
-      </w:r>
-      <w:proofErr w:type="spellEnd"/>
-      <w:r>
-        <w:rPr>
-          <w:color w:val="3F5FBF"/>
-          <w:sz w:val="20"/>
-          <w:szCs w:val="20"/>
-        </w:rPr>
-        <w:t xml:space="preserve"> | </w:t>
-      </w:r>
-      <w:r>
-        <w:rPr>
-          <w:color w:val="FF0000"/>
-          <w:sz w:val="20"/>
-          <w:szCs w:val="20"/>
-        </w:rPr>
-        <w:t>hide</w:t>
-      </w:r>
-      <w:r>
-        <w:rPr>
-          <w:color w:val="3F5FBF"/>
-          <w:sz w:val="20"/>
-          <w:szCs w:val="20"/>
-        </w:rPr>
-        <w:t xml:space="preserve"> | </w:t>
-      </w:r>
-      <w:r>
-        <w:rPr>
-          <w:color w:val="FF0000"/>
-          <w:sz w:val="20"/>
-          <w:szCs w:val="20"/>
-        </w:rPr>
-        <w:t>show</w:t>
-      </w:r>
-      <w:r>
-        <w:rPr>
-          <w:color w:val="3F5FBF"/>
-          <w:sz w:val="20"/>
-          <w:szCs w:val="20"/>
-        </w:rPr>
-        <w:t xml:space="preserve"> | </w:t>
-      </w:r>
-      <w:r>
-        <w:rPr>
-          <w:color w:val="FF0000"/>
-          <w:sz w:val="20"/>
-          <w:szCs w:val="20"/>
-        </w:rPr>
-        <w:t>move</w:t>
-      </w:r>
-    </w:p>
-    <w:p>
-      <w:pPr>
-        <w:pBdr>
-          <w:top w:val="nil"/>
-          <w:left w:val="nil"/>
-          <w:bottom w:val="nil"/>
-          <w:right w:val="nil"/>
-          <w:between w:val="nil"/>
-        </w:pBdr>
-        <w:rPr>
-          <w:color w:val="FF0000"/>
-          <w:sz w:val="20"/>
-          <w:szCs w:val="20"/>
-        </w:rPr>
-      </w:pPr>
-      <w:proofErr w:type="spellStart"/>
-      <w:r>
-        <w:rPr>
-          <w:color w:val="3F5FBF"/>
-          <w:sz w:val="20"/>
-          <w:szCs w:val="20"/>
-        </w:rPr>
-        <w:t>boolean_</w:t>
-      </w:r>
-      <w:proofErr w:type="gramStart"/>
-      <w:r>
-        <w:rPr>
-          <w:color w:val="3F5FBF"/>
-          <w:sz w:val="20"/>
-          <w:szCs w:val="20"/>
-        </w:rPr>
-        <w:t>literal</w:t>
-      </w:r>
-      <w:proofErr w:type="spellEnd"/>
-      <w:r>
-        <w:rPr>
-          <w:color w:val="3F5FBF"/>
-          <w:sz w:val="20"/>
-          <w:szCs w:val="20"/>
-        </w:rPr>
-        <w:t xml:space="preserve"> ::=</w:t>
-      </w:r>
-      <w:proofErr w:type="gramEnd"/>
-      <w:r>
-        <w:rPr>
-          <w:color w:val="3F5FBF"/>
-          <w:sz w:val="20"/>
-          <w:szCs w:val="20"/>
-        </w:rPr>
-        <w:t xml:space="preserve"> </w:t>
-      </w:r>
-      <w:r>
-        <w:rPr>
-          <w:color w:val="FF0000"/>
-          <w:sz w:val="20"/>
-          <w:szCs w:val="20"/>
-        </w:rPr>
-        <w:t>true</w:t>
-      </w:r>
-      <w:r>
-        <w:rPr>
-          <w:color w:val="3F5FBF"/>
-          <w:sz w:val="20"/>
-          <w:szCs w:val="20"/>
-        </w:rPr>
-        <w:t xml:space="preserve"> | </w:t>
-      </w:r>
-      <w:r>
-        <w:rPr>
-          <w:color w:val="FF0000"/>
-          <w:sz w:val="20"/>
-          <w:szCs w:val="20"/>
-        </w:rPr>
-        <w:t>false</w:t>
-      </w:r>
-    </w:p>
-    <w:p>
-      <w:pPr>
-        <w:pBdr>
-          <w:top w:val="nil"/>
-          <w:left w:val="nil"/>
-          <w:bottom w:val="nil"/>
-          <w:right w:val="nil"/>
-          <w:between w:val="nil"/>
-        </w:pBdr>
-        <w:rPr>
-          <w:color w:val="FF0000"/>
-          <w:sz w:val="20"/>
-          <w:szCs w:val="20"/>
-        </w:rPr>
-      </w:pPr>
-      <w:proofErr w:type="gramStart"/>
-      <w:r>
-        <w:rPr>
-          <w:color w:val="3F5FBF"/>
-          <w:sz w:val="20"/>
-          <w:szCs w:val="20"/>
-        </w:rPr>
-        <w:t>separator ::=</w:t>
-      </w:r>
-      <w:proofErr w:type="gramEnd"/>
-      <w:r>
-        <w:rPr>
-          <w:color w:val="3F5FBF"/>
-          <w:sz w:val="20"/>
-          <w:szCs w:val="20"/>
-        </w:rPr>
-        <w:t xml:space="preserve"> </w:t>
-      </w:r>
-      <w:r>
-        <w:rPr>
-          <w:color w:val="3F5FBF"/>
-          <w:sz w:val="20"/>
-          <w:szCs w:val="20"/>
-        </w:rPr>
-        <w:tab/>
-      </w:r>
-      <w:r>
-        <w:rPr>
-          <w:color w:val="FF0000"/>
-          <w:sz w:val="20"/>
-          <w:szCs w:val="20"/>
-        </w:rPr>
-        <w:t>;</w:t>
-      </w:r>
-      <w:r>
-        <w:rPr>
-          <w:color w:val="3F5FBF"/>
-          <w:sz w:val="20"/>
-          <w:szCs w:val="20"/>
-        </w:rPr>
-        <w:t xml:space="preserve">  | </w:t>
-      </w:r>
-      <w:r>
-        <w:rPr>
-          <w:color w:val="FF0000"/>
-          <w:sz w:val="20"/>
-          <w:szCs w:val="20"/>
-        </w:rPr>
-        <w:t>,</w:t>
-      </w:r>
-      <w:r>
-        <w:rPr>
-          <w:color w:val="3F5FBF"/>
-          <w:sz w:val="20"/>
-          <w:szCs w:val="20"/>
-        </w:rPr>
-        <w:t xml:space="preserve">  |  </w:t>
-      </w:r>
-      <w:r>
-        <w:rPr>
-          <w:color w:val="FF0000"/>
-          <w:sz w:val="20"/>
-          <w:szCs w:val="20"/>
-        </w:rPr>
-        <w:t>(</w:t>
-      </w:r>
-      <w:r>
-        <w:rPr>
-          <w:color w:val="3F5FBF"/>
-          <w:sz w:val="20"/>
-          <w:szCs w:val="20"/>
-        </w:rPr>
-        <w:t xml:space="preserve">  |  </w:t>
-      </w:r>
-      <w:r>
-        <w:rPr>
-          <w:color w:val="FF0000"/>
-          <w:sz w:val="20"/>
-          <w:szCs w:val="20"/>
-        </w:rPr>
-        <w:t>)</w:t>
-      </w:r>
-      <w:r>
-        <w:rPr>
-          <w:color w:val="3F5FBF"/>
-          <w:sz w:val="20"/>
-          <w:szCs w:val="20"/>
-        </w:rPr>
-        <w:t xml:space="preserve">  | </w:t>
-      </w:r>
-      <w:r>
-        <w:rPr>
-          <w:color w:val="FF0000"/>
-          <w:sz w:val="20"/>
-          <w:szCs w:val="20"/>
-        </w:rPr>
-        <w:t>{</w:t>
-      </w:r>
-      <w:r>
-        <w:rPr>
-          <w:color w:val="3F5FBF"/>
-          <w:sz w:val="20"/>
-          <w:szCs w:val="20"/>
-        </w:rPr>
-        <w:t xml:space="preserve"> | </w:t>
-      </w:r>
-      <w:r>
-        <w:rPr>
-          <w:color w:val="FF0000"/>
-          <w:sz w:val="20"/>
-          <w:szCs w:val="20"/>
-        </w:rPr>
-        <w:t>}</w:t>
-      </w:r>
-    </w:p>
-    <w:p>
-      <w:pPr>
-        <w:pBdr>
-          <w:top w:val="nil"/>
-          <w:left w:val="nil"/>
-          <w:bottom w:val="nil"/>
-          <w:right w:val="nil"/>
-          <w:between w:val="nil"/>
-        </w:pBdr>
-        <w:rPr>
-          <w:color w:val="FF0000"/>
-          <w:sz w:val="20"/>
-          <w:szCs w:val="20"/>
-        </w:rPr>
-      </w:pPr>
-      <w:proofErr w:type="gramStart"/>
-      <w:r>
-        <w:rPr>
-          <w:color w:val="3F5FBF"/>
-          <w:sz w:val="20"/>
-          <w:szCs w:val="20"/>
-        </w:rPr>
-        <w:t>operator ::=</w:t>
-      </w:r>
-      <w:proofErr w:type="gramEnd"/>
-      <w:r>
-        <w:rPr>
-          <w:color w:val="3F5FBF"/>
-          <w:sz w:val="20"/>
-          <w:szCs w:val="20"/>
-        </w:rPr>
-        <w:t xml:space="preserve">   </w:t>
-      </w:r>
-      <w:r>
-        <w:rPr>
-          <w:color w:val="3F5FBF"/>
-          <w:sz w:val="20"/>
-          <w:szCs w:val="20"/>
-        </w:rPr>
-        <w:tab/>
-      </w:r>
-      <w:r>
-        <w:rPr>
-          <w:color w:val="FF0000"/>
-          <w:sz w:val="20"/>
-          <w:szCs w:val="20"/>
-        </w:rPr>
-        <w:t>|</w:t>
-      </w:r>
-      <w:r>
-        <w:rPr>
-          <w:color w:val="3F5FBF"/>
-          <w:sz w:val="20"/>
-          <w:szCs w:val="20"/>
-        </w:rPr>
-        <w:t xml:space="preserve">  | </w:t>
-      </w:r>
-      <w:r>
-        <w:rPr>
-          <w:color w:val="FF0000"/>
-          <w:sz w:val="20"/>
-          <w:szCs w:val="20"/>
-        </w:rPr>
-        <w:t>&amp;</w:t>
-      </w:r>
-      <w:r>
-        <w:rPr>
-          <w:color w:val="3F5FBF"/>
-          <w:sz w:val="20"/>
-          <w:szCs w:val="20"/>
-        </w:rPr>
-        <w:t xml:space="preserve">  |  </w:t>
-      </w:r>
-      <w:r>
-        <w:rPr>
-          <w:color w:val="FF0000"/>
-          <w:sz w:val="20"/>
-          <w:szCs w:val="20"/>
-        </w:rPr>
-        <w:t>==</w:t>
-      </w:r>
-      <w:r>
-        <w:rPr>
-          <w:color w:val="3F5FBF"/>
-          <w:sz w:val="20"/>
-          <w:szCs w:val="20"/>
-        </w:rPr>
-        <w:t xml:space="preserve">  | </w:t>
-      </w:r>
-      <w:r>
-        <w:rPr>
-          <w:color w:val="FF0000"/>
-          <w:sz w:val="20"/>
-          <w:szCs w:val="20"/>
-        </w:rPr>
-        <w:t>!=</w:t>
-      </w:r>
-      <w:r>
-        <w:rPr>
-          <w:color w:val="3F5FBF"/>
-          <w:sz w:val="20"/>
-          <w:szCs w:val="20"/>
-        </w:rPr>
-        <w:t xml:space="preserve">  | </w:t>
-      </w:r>
-      <w:r>
-        <w:rPr>
-          <w:color w:val="FF0000"/>
-          <w:sz w:val="20"/>
-          <w:szCs w:val="20"/>
-        </w:rPr>
-        <w:t>&lt;</w:t>
-      </w:r>
-      <w:r>
-        <w:rPr>
-          <w:color w:val="3F5FBF"/>
-          <w:sz w:val="20"/>
-          <w:szCs w:val="20"/>
-        </w:rPr>
-        <w:t xml:space="preserve"> |  </w:t>
-      </w:r>
-      <w:r>
-        <w:rPr>
-          <w:color w:val="FF0000"/>
-          <w:sz w:val="20"/>
-          <w:szCs w:val="20"/>
-        </w:rPr>
-        <w:t>&gt;</w:t>
-      </w:r>
-      <w:r>
-        <w:rPr>
-          <w:color w:val="3F5FBF"/>
-          <w:sz w:val="20"/>
-          <w:szCs w:val="20"/>
-        </w:rPr>
-        <w:t xml:space="preserve"> | </w:t>
-      </w:r>
-      <w:r>
-        <w:rPr>
-          <w:color w:val="FF0000"/>
-          <w:sz w:val="20"/>
-          <w:szCs w:val="20"/>
-        </w:rPr>
-        <w:t>&lt;=</w:t>
-      </w:r>
-      <w:r>
-        <w:rPr>
-          <w:color w:val="3F5FBF"/>
-          <w:sz w:val="20"/>
-          <w:szCs w:val="20"/>
-        </w:rPr>
-        <w:t xml:space="preserve"> | </w:t>
-      </w:r>
-      <w:r>
-        <w:rPr>
-          <w:color w:val="FF0000"/>
-          <w:sz w:val="20"/>
-          <w:szCs w:val="20"/>
-        </w:rPr>
-        <w:t>&gt;=</w:t>
-      </w:r>
-      <w:r>
-        <w:rPr>
-          <w:color w:val="3F5FBF"/>
-          <w:sz w:val="20"/>
-          <w:szCs w:val="20"/>
-        </w:rPr>
-        <w:t xml:space="preserve"> | </w:t>
-      </w:r>
-      <w:r>
-        <w:rPr>
-          <w:color w:val="FF0000"/>
-          <w:sz w:val="20"/>
-          <w:szCs w:val="20"/>
-        </w:rPr>
-        <w:t>+</w:t>
-      </w:r>
-      <w:r>
-        <w:rPr>
-          <w:color w:val="3F5FBF"/>
-          <w:sz w:val="20"/>
-          <w:szCs w:val="20"/>
-        </w:rPr>
-        <w:t xml:space="preserve">  |  </w:t>
-      </w:r>
-      <w:r>
-        <w:rPr>
-          <w:color w:val="FF0000"/>
-          <w:sz w:val="20"/>
-          <w:szCs w:val="20"/>
-        </w:rPr>
-        <w:t xml:space="preserve">- </w:t>
-      </w:r>
-      <w:r>
-        <w:rPr>
-          <w:color w:val="3F5FBF"/>
-          <w:sz w:val="20"/>
-          <w:szCs w:val="20"/>
-        </w:rPr>
-        <w:t xml:space="preserve"> |  </w:t>
-      </w:r>
-      <w:r>
-        <w:rPr>
-          <w:color w:val="FF0000"/>
-          <w:sz w:val="20"/>
-          <w:szCs w:val="20"/>
-        </w:rPr>
-        <w:t xml:space="preserve">* </w:t>
-      </w:r>
-      <w:r>
-        <w:rPr>
-          <w:color w:val="3F5FBF"/>
-          <w:sz w:val="20"/>
-          <w:szCs w:val="20"/>
-        </w:rPr>
-        <w:t xml:space="preserve">  |  </w:t>
-      </w:r>
-      <w:r>
-        <w:rPr>
-          <w:color w:val="FF0000"/>
-          <w:sz w:val="20"/>
-          <w:szCs w:val="20"/>
-        </w:rPr>
-        <w:t xml:space="preserve">/ </w:t>
-      </w:r>
-      <w:r>
-        <w:rPr>
-          <w:color w:val="3F5FBF"/>
-          <w:sz w:val="20"/>
-          <w:szCs w:val="20"/>
-        </w:rPr>
-        <w:t xml:space="preserve">  |  </w:t>
-      </w:r>
-      <w:r>
-        <w:rPr>
-          <w:color w:val="FF0000"/>
-          <w:sz w:val="20"/>
-          <w:szCs w:val="20"/>
-        </w:rPr>
-        <w:t>%</w:t>
-      </w:r>
-      <w:r>
-        <w:rPr>
-          <w:color w:val="3F5FBF"/>
-          <w:sz w:val="20"/>
-          <w:szCs w:val="20"/>
-        </w:rPr>
-        <w:t xml:space="preserve"> | </w:t>
-      </w:r>
-      <w:r>
-        <w:rPr>
-          <w:color w:val="FF0000"/>
-          <w:sz w:val="20"/>
-          <w:szCs w:val="20"/>
-        </w:rPr>
-        <w:t>!</w:t>
-      </w:r>
-      <w:r>
-        <w:rPr>
-          <w:color w:val="3F5FBF"/>
-          <w:sz w:val="20"/>
-          <w:szCs w:val="20"/>
-        </w:rPr>
-        <w:t xml:space="preserve">  | </w:t>
-      </w:r>
-      <w:r>
-        <w:rPr>
-          <w:color w:val="FF0000"/>
-          <w:sz w:val="20"/>
-          <w:szCs w:val="20"/>
-        </w:rPr>
-        <w:t>-&gt;</w:t>
-      </w:r>
-      <w:r>
-        <w:rPr>
-          <w:color w:val="3F5FBF"/>
-          <w:sz w:val="20"/>
-          <w:szCs w:val="20"/>
-        </w:rPr>
-        <w:t xml:space="preserve"> |  </w:t>
-      </w:r>
-      <w:r>
-        <w:rPr>
-          <w:color w:val="FF0000"/>
-          <w:sz w:val="20"/>
-          <w:szCs w:val="20"/>
-        </w:rPr>
-        <w:t>|-&gt;</w:t>
-      </w:r>
-      <w:r>
-        <w:rPr>
-          <w:color w:val="3F5FBF"/>
-          <w:sz w:val="20"/>
-          <w:szCs w:val="20"/>
-        </w:rPr>
-        <w:t xml:space="preserve"> | </w:t>
-      </w:r>
-      <w:r>
-        <w:rPr>
-          <w:color w:val="FF0000"/>
-          <w:sz w:val="20"/>
-          <w:szCs w:val="20"/>
-        </w:rPr>
         <w:t>&lt;-</w:t>
       </w:r>
     </w:p>
@@ -1668,46 +1634,6 @@
           <w:szCs w:val="20"/>
         </w:rPr>
       </w:pPr>
-    </w:p>
-    <w:p>
-      <w:pPr>
-        <w:pBdr>
-          <w:top w:val="nil"/>
-          <w:left w:val="nil"/>
-          <w:bottom w:val="nil"/>
-          <w:right w:val="nil"/>
-          <w:between w:val="nil"/>
-        </w:pBdr>
-        <w:rPr>
-          <w:color w:val="3F5FBF"/>
-          <w:sz w:val="20"/>
-          <w:szCs w:val="20"/>
-        </w:rPr>
-      </w:pPr>
-      <w:r>
-        <w:rPr>
-          <w:color w:val="3F5FBF"/>
-          <w:sz w:val="20"/>
-          <w:szCs w:val="20"/>
-        </w:rPr>
-        <w:t>“</w:t>
-      </w:r>
-      <w:r>
-        <w:rPr>
-          <w:color w:val="FF0000"/>
-          <w:sz w:val="20"/>
-          <w:szCs w:val="20"/>
-        </w:rPr>
-        <w:t>;</w:t>
-      </w:r>
-      <w:r>
-        <w:rPr>
-          <w:color w:val="FF0000"/>
-          <w:sz w:val="20"/>
-          <w:szCs w:val="20"/>
-        </w:rPr>
-        <w:t>,(){}|&amp;=</w:t>
-      </w:r>
     </w:p>
     <w:p>
       <w:pPr>
@@ -2228,7 +2154,6 @@
       <w:bookmarkStart w:id="2" w:name="_xsc152bylmus" w:colFirst="0" w:colLast="0"/>
       <w:bookmarkEnd w:id="2"/>
       <w:r>
-        <w:lastRenderedPageBreak/>
         <w:t>Additional requirements:</w:t>
       </w:r>
     </w:p>
@@ -2265,6 +2190,7 @@
         </w:pBdr>
       </w:pPr>
       <w:r>
+        <w:lastRenderedPageBreak/>
         <w:t>Names (of classes, method, variables, etc.) in starter code must not be changed.</w:t>
       </w:r>
     </w:p>
@@ -3071,7 +2997,6 @@
       <w:bookmarkStart w:id="4" w:name="_630r791k8o4" w:colFirst="0" w:colLast="0"/>
       <w:bookmarkEnd w:id="4"/>
       <w:r>
-        <w:lastRenderedPageBreak/>
         <w:t>Comments and suggestions:</w:t>
       </w:r>
     </w:p>
@@ -3160,6 +3085,7 @@
         </w:pBdr>
       </w:pPr>
       <w:r>
+        <w:lastRenderedPageBreak/>
         <w:t xml:space="preserve">If you use </w:t>
       </w:r>
       <w:proofErr w:type="spellStart"/>
@@ -3230,7 +3156,6 @@
       <w:bookmarkStart w:id="5" w:name="_8o62onxrz4v" w:colFirst="0" w:colLast="0"/>
       <w:bookmarkEnd w:id="5"/>
       <w:r>
-        <w:lastRenderedPageBreak/>
         <w:t>A Quick Tutorial on How to Start Homework 1 in Eclipse:</w:t>
       </w:r>
     </w:p>
@@ -3733,7 +3658,7 @@
 </file>
 
 <file path=word/numbering.xml><?xml version="1.0" encoding="utf-8"?>
-<w:numbering xmlns:wpc="http://schemas.microsoft.com/office/word/2010/wordprocessingCanvas" xmlns:cx="http://schemas.microsoft.com/office/drawing/2014/chartex" xmlns:cx1="http://schemas.microsoft.com/office/drawing/2015/9/8/chartex" xmlns:cx2="http://schemas.microsoft.com/office/drawing/2015/10/21/chartex" xmlns:cx3="http://schemas.microsoft.com/office/drawing/2016/5/9/chartex" xmlns:cx4="http://schemas.microsoft.com/office/drawing/2016/5/10/chartex" xmlns:cx5="http://schemas.microsoft.com/office/drawing/2016/5/11/chartex" xmlns:cx6="http://schemas.microsoft.com/office/drawing/2016/5/12/chartex" xmlns:cx7="http://schemas.microsoft.com/office/drawing/2016/5/13/chartex" xmlns:cx8="http://schemas.microsoft.com/office/drawing/2016/5/14/chartex" xmlns:mc="http://schemas.openxmlformats.org/markup-compatibility/2006" xmlns:aink="http://schemas.microsoft.com/office/drawing/2016/ink" xmlns:am3d="http://schemas.microsoft.com/office/drawing/2017/model3d" xmlns:o="urn:schemas-microsoft-com:office:office" xmlns:r="http://schemas.openxmlformats.org/officeDocument/2006/relationships" xmlns:m="http://schemas.openxmlformats.org/officeDocument/2006/math" xmlns:v="urn:schemas-microsoft-com:vml" xmlns:wp14="http://schemas.microsoft.com/office/word/2010/wordprocessingDrawing" xmlns:wp="http://schemas.openxmlformats.org/drawingml/2006/wordprocessingDrawing" xmlns:w10="urn:schemas-microsoft-com:office:word" xmlns:w="http://schemas.openxmlformats.org/wordprocessingml/2006/main" xmlns:w14="http://schemas.microsoft.com/office/word/2010/wordml" xmlns:w15="http://schemas.microsoft.com/office/word/2012/wordml" xmlns:w16cid="http://schemas.microsoft.com/office/word/2016/wordml/cid" xmlns:w16se="http://schemas.microsoft.com/office/word/2015/wordml/symex" xmlns:wpg="http://schemas.microsoft.com/office/word/2010/wordprocessingGroup" xmlns:wpi="http://schemas.microsoft.com/office/word/2010/wordprocessingInk" xmlns:wne="http://schemas.microsoft.com/office/word/2006/wordml" xmlns:wps="http://schemas.microsoft.com/office/word/2010/wordprocessingShape" mc:Ignorable="w14 w15 w16se w16cid wp14">
+<w:numbering xmlns:wpc="http://schemas.microsoft.com/office/word/2010/wordprocessingCanvas" xmlns:cx="http://schemas.microsoft.com/office/drawing/2014/chartex" xmlns:cx1="http://schemas.microsoft.com/office/drawing/2015/9/8/chartex" xmlns:cx2="http://schemas.microsoft.com/office/drawing/2015/10/21/chartex" xmlns:cx3="http://schemas.microsoft.com/office/drawing/2016/5/9/chartex" xmlns:cx4="http://schemas.microsoft.com/office/drawing/2016/5/10/chartex" xmlns:cx5="http://schemas.microsoft.com/office/drawing/2016/5/11/chartex" xmlns:cx6="http://schemas.microsoft.com/office/drawing/2016/5/12/chartex" xmlns:cx7="http://schemas.microsoft.com/office/drawing/2016/5/13/chartex" xmlns:cx8="http://schemas.microsoft.com/office/drawing/2016/5/14/chartex" xmlns:mc="http://schemas.openxmlformats.org/markup-compatibility/2006" xmlns:aink="http://schemas.microsoft.com/office/drawing/2016/ink" xmlns:am3d="http://schemas.microsoft.com/office/drawing/2017/model3d" xmlns:o="urn:schemas-microsoft-com:office:office" xmlns:r="http://schemas.openxmlformats.org/officeDocument/2006/relationships" xmlns:m="http://schemas.openxmlformats.org/officeDocument/2006/math" xmlns:v="urn:schemas-microsoft-com:vml" xmlns:wp14="http://schemas.microsoft.com/office/word/2010/wordprocessingDrawing" xmlns:wp="http://schemas.openxmlformats.org/drawingml/2006/wordprocessingDrawing" xmlns:w10="urn:schemas-microsoft-com:office:word" xmlns:w="http://schemas.openxmlformats.org/wordprocessingml/2006/main" xmlns:w14="http://schemas.microsoft.com/office/word/2010/wordml" xmlns:w15="http://schemas.microsoft.com/office/word/2012/wordml" xmlns:w16cex="http://schemas.microsoft.com/office/word/2018/wordml/cex" xmlns:w16cid="http://schemas.microsoft.com/office/word/2016/wordml/cid" xmlns:w16="http://schemas.microsoft.com/office/word/2018/wordml" xmlns:w16se="http://schemas.microsoft.com/office/word/2015/wordml/symex" xmlns:wpg="http://schemas.microsoft.com/office/word/2010/wordprocessingGroup" xmlns:wpi="http://schemas.microsoft.com/office/word/2010/wordprocessingInk" xmlns:wne="http://schemas.microsoft.com/office/word/2006/wordml" xmlns:wps="http://schemas.microsoft.com/office/word/2010/wordprocessingShape" mc:Ignorable="w14 w15 w16se w16cid w16 w16cex wp14">
   <w:abstractNum w:abstractNumId="0" w15:restartNumberingAfterBreak="0">
     <w:nsid w:val="076B350A"/>
     <w:multiLevelType w:val="multilevel"/>
@@ -3961,6 +3886,232 @@
     </w:lvl>
   </w:abstractNum>
   <w:abstractNum w:abstractNumId="2" w15:restartNumberingAfterBreak="0">
+    <w:nsid w:val="1CF93BC4"/>
+    <w:multiLevelType w:val="hybridMultilevel"/>
+    <w:tmpl w:val="624EA8EA"/>
+    <w:lvl w:ilvl="0" w:tplc="F19EE512">
+      <w:numFmt w:val="bullet"/>
+      <w:lvlText w:val="-"/>
+      <w:lvlJc w:val="left"/>
+      <w:pPr>
+        <w:ind w:left="720" w:hanging="360"/>
+      </w:pPr>
+      <w:rPr>
+        <w:rFonts w:ascii="Arial" w:eastAsia="Arial" w:hAnsi="Arial" w:cs="Arial" w:hint="default"/>
+        <w:color w:val="3F5FBF"/>
+      </w:rPr>
+    </w:lvl>
+    <w:lvl w:ilvl="1" w:tplc="04090003" w:tentative="1">
+      <w:start w:val="1"/>
+      <w:numFmt w:val="bullet"/>
+      <w:lvlText w:val="o"/>
+      <w:lvlJc w:val="left"/>
+      <w:pPr>
+        <w:ind w:left="1440" w:hanging="360"/>
+      </w:pPr>
+      <w:rPr>
+        <w:rFonts w:ascii="Courier New" w:hAnsi="Courier New" w:cs="Courier New" w:hint="default"/>
+      </w:rPr>
+    </w:lvl>
+    <w:lvl w:ilvl="2" w:tplc="04090005" w:tentative="1">
+      <w:start w:val="1"/>
+      <w:numFmt w:val="bullet"/>
+      <w:lvlText w:val=""/>
+      <w:lvlJc w:val="left"/>
+      <w:pPr>
+        <w:ind w:left="2160" w:hanging="360"/>
+      </w:pPr>
+      <w:rPr>
+        <w:rFonts w:ascii="Wingdings" w:hAnsi="Wingdings" w:hint="default"/>
+      </w:rPr>
+    </w:lvl>
+    <w:lvl w:ilvl="3" w:tplc="04090001" w:tentative="1">
+      <w:start w:val="1"/>
+      <w:numFmt w:val="bullet"/>
+      <w:lvlText w:val=""/>
+      <w:lvlJc w:val="left"/>
+      <w:pPr>
+        <w:ind w:left="2880" w:hanging="360"/>
+      </w:pPr>
+      <w:rPr>
+        <w:rFonts w:ascii="Symbol" w:hAnsi="Symbol" w:hint="default"/>
+      </w:rPr>
+    </w:lvl>
+    <w:lvl w:ilvl="4" w:tplc="04090003" w:tentative="1">
+      <w:start w:val="1"/>
+      <w:numFmt w:val="bullet"/>
+      <w:lvlText w:val="o"/>
+      <w:lvlJc w:val="left"/>
+      <w:pPr>
+        <w:ind w:left="3600" w:hanging="360"/>
+      </w:pPr>
+      <w:rPr>
+        <w:rFonts w:ascii="Courier New" w:hAnsi="Courier New" w:cs="Courier New" w:hint="default"/>
+      </w:rPr>
+    </w:lvl>
+    <w:lvl w:ilvl="5" w:tplc="04090005" w:tentative="1">
+      <w:start w:val="1"/>
+      <w:numFmt w:val="bullet"/>
+      <w:lvlText w:val=""/>
+      <w:lvlJc w:val="left"/>
+      <w:pPr>
+        <w:ind w:left="4320" w:hanging="360"/>
+      </w:pPr>
+      <w:rPr>
+        <w:rFonts w:ascii="Wingdings" w:hAnsi="Wingdings" w:hint="default"/>
+      </w:rPr>
+    </w:lvl>
+    <w:lvl w:ilvl="6" w:tplc="04090001" w:tentative="1">
+      <w:start w:val="1"/>
+      <w:numFmt w:val="bullet"/>
+      <w:lvlText w:val=""/>
+      <w:lvlJc w:val="left"/>
+      <w:pPr>
+        <w:ind w:left="5040" w:hanging="360"/>
+      </w:pPr>
+      <w:rPr>
+        <w:rFonts w:ascii="Symbol" w:hAnsi="Symbol" w:hint="default"/>
+      </w:rPr>
+    </w:lvl>
+    <w:lvl w:ilvl="7" w:tplc="04090003" w:tentative="1">
+      <w:start w:val="1"/>
+      <w:numFmt w:val="bullet"/>
+      <w:lvlText w:val="o"/>
+      <w:lvlJc w:val="left"/>
+      <w:pPr>
+        <w:ind w:left="5760" w:hanging="360"/>
+      </w:pPr>
+      <w:rPr>
+        <w:rFonts w:ascii="Courier New" w:hAnsi="Courier New" w:cs="Courier New" w:hint="default"/>
+      </w:rPr>
+    </w:lvl>
+    <w:lvl w:ilvl="8" w:tplc="04090005" w:tentative="1">
+      <w:start w:val="1"/>
+      <w:numFmt w:val="bullet"/>
+      <w:lvlText w:val=""/>
+      <w:lvlJc w:val="left"/>
+      <w:pPr>
+        <w:ind w:left="6480" w:hanging="360"/>
+      </w:pPr>
+      <w:rPr>
+        <w:rFonts w:ascii="Wingdings" w:hAnsi="Wingdings" w:hint="default"/>
+      </w:rPr>
+    </w:lvl>
+  </w:abstractNum>
+  <w:abstractNum w:abstractNumId="3" w15:restartNumberingAfterBreak="0">
+    <w:nsid w:val="2CF90059"/>
+    <w:multiLevelType w:val="hybridMultilevel"/>
+    <w:tmpl w:val="8DC6462A"/>
+    <w:lvl w:ilvl="0" w:tplc="BA106EF8">
+      <w:numFmt w:val="bullet"/>
+      <w:lvlText w:val="-"/>
+      <w:lvlJc w:val="left"/>
+      <w:pPr>
+        <w:ind w:left="720" w:hanging="360"/>
+      </w:pPr>
+      <w:rPr>
+        <w:rFonts w:ascii="Arial" w:eastAsia="Arial" w:hAnsi="Arial" w:cs="Arial" w:hint="default"/>
+        <w:color w:val="3F5FBF"/>
+      </w:rPr>
+    </w:lvl>
+    <w:lvl w:ilvl="1" w:tplc="04090003" w:tentative="1">
+      <w:start w:val="1"/>
+      <w:numFmt w:val="bullet"/>
+      <w:lvlText w:val="o"/>
+      <w:lvlJc w:val="left"/>
+      <w:pPr>
+        <w:ind w:left="1440" w:hanging="360"/>
+      </w:pPr>
+      <w:rPr>
+        <w:rFonts w:ascii="Courier New" w:hAnsi="Courier New" w:cs="Courier New" w:hint="default"/>
+      </w:rPr>
+    </w:lvl>
+    <w:lvl w:ilvl="2" w:tplc="04090005" w:tentative="1">
+      <w:start w:val="1"/>
+      <w:numFmt w:val="bullet"/>
+      <w:lvlText w:val=""/>
+      <w:lvlJc w:val="left"/>
+      <w:pPr>
+        <w:ind w:left="2160" w:hanging="360"/>
+      </w:pPr>
+      <w:rPr>
+        <w:rFonts w:ascii="Wingdings" w:hAnsi="Wingdings" w:hint="default"/>
+      </w:rPr>
+    </w:lvl>
+    <w:lvl w:ilvl="3" w:tplc="04090001" w:tentative="1">
+      <w:start w:val="1"/>
+      <w:numFmt w:val="bullet"/>
+      <w:lvlText w:val=""/>
+      <w:lvlJc w:val="left"/>
+      <w:pPr>
+        <w:ind w:left="2880" w:hanging="360"/>
+      </w:pPr>
+      <w:rPr>
+        <w:rFonts w:ascii="Symbol" w:hAnsi="Symbol" w:hint="default"/>
+      </w:rPr>
+    </w:lvl>
+    <w:lvl w:ilvl="4" w:tplc="04090003" w:tentative="1">
+      <w:start w:val="1"/>
+      <w:numFmt w:val="bullet"/>
+      <w:lvlText w:val="o"/>
+      <w:lvlJc w:val="left"/>
+      <w:pPr>
+        <w:ind w:left="3600" w:hanging="360"/>
+      </w:pPr>
+      <w:rPr>
+        <w:rFonts w:ascii="Courier New" w:hAnsi="Courier New" w:cs="Courier New" w:hint="default"/>
+      </w:rPr>
+    </w:lvl>
+    <w:lvl w:ilvl="5" w:tplc="04090005" w:tentative="1">
+      <w:start w:val="1"/>
+      <w:numFmt w:val="bullet"/>
+      <w:lvlText w:val=""/>
+      <w:lvlJc w:val="left"/>
+      <w:pPr>
+        <w:ind w:left="4320" w:hanging="360"/>
+      </w:pPr>
+      <w:rPr>
+        <w:rFonts w:ascii="Wingdings" w:hAnsi="Wingdings" w:hint="default"/>
+      </w:rPr>
+    </w:lvl>
+    <w:lvl w:ilvl="6" w:tplc="04090001" w:tentative="1">
+      <w:start w:val="1"/>
+      <w:numFmt w:val="bullet"/>
+      <w:lvlText w:val=""/>
+      <w:lvlJc w:val="left"/>
+      <w:pPr>
+        <w:ind w:left="5040" w:hanging="360"/>
+      </w:pPr>
+      <w:rPr>
+        <w:rFonts w:ascii="Symbol" w:hAnsi="Symbol" w:hint="default"/>
+      </w:rPr>
+    </w:lvl>
+    <w:lvl w:ilvl="7" w:tplc="04090003" w:tentative="1">
+      <w:start w:val="1"/>
+      <w:numFmt w:val="bullet"/>
+      <w:lvlText w:val="o"/>
+      <w:lvlJc w:val="left"/>
+      <w:pPr>
+        <w:ind w:left="5760" w:hanging="360"/>
+      </w:pPr>
+      <w:rPr>
+        <w:rFonts w:ascii="Courier New" w:hAnsi="Courier New" w:cs="Courier New" w:hint="default"/>
+      </w:rPr>
+    </w:lvl>
+    <w:lvl w:ilvl="8" w:tplc="04090005" w:tentative="1">
+      <w:start w:val="1"/>
+      <w:numFmt w:val="bullet"/>
+      <w:lvlText w:val=""/>
+      <w:lvlJc w:val="left"/>
+      <w:pPr>
+        <w:ind w:left="6480" w:hanging="360"/>
+      </w:pPr>
+      <w:rPr>
+        <w:rFonts w:ascii="Wingdings" w:hAnsi="Wingdings" w:hint="default"/>
+      </w:rPr>
+    </w:lvl>
+  </w:abstractNum>
+  <w:abstractNum w:abstractNumId="4" w15:restartNumberingAfterBreak="0">
     <w:nsid w:val="536633A5"/>
     <w:multiLevelType w:val="multilevel"/>
     <w:tmpl w:val="FB20A1BA"/>
@@ -4073,7 +4224,7 @@
       </w:rPr>
     </w:lvl>
   </w:abstractNum>
-  <w:abstractNum w:abstractNumId="3" w15:restartNumberingAfterBreak="0">
+  <w:abstractNum w:abstractNumId="5" w15:restartNumberingAfterBreak="0">
     <w:nsid w:val="642065F9"/>
     <w:multiLevelType w:val="multilevel"/>
     <w:tmpl w:val="B37E9F6A"/>
@@ -4186,7 +4337,7 @@
       </w:rPr>
     </w:lvl>
   </w:abstractNum>
-  <w:abstractNum w:abstractNumId="4" w15:restartNumberingAfterBreak="0">
+  <w:abstractNum w:abstractNumId="6" w15:restartNumberingAfterBreak="0">
     <w:nsid w:val="764D3D09"/>
     <w:multiLevelType w:val="multilevel"/>
     <w:tmpl w:val="8DCA0024"/>
@@ -4299,7 +4450,7 @@
       </w:rPr>
     </w:lvl>
   </w:abstractNum>
-  <w:abstractNum w:abstractNumId="5" w15:restartNumberingAfterBreak="0">
+  <w:abstractNum w:abstractNumId="7" w15:restartNumberingAfterBreak="0">
     <w:nsid w:val="78FA56E1"/>
     <w:multiLevelType w:val="multilevel"/>
     <w:tmpl w:val="8910AD0C"/>
@@ -4413,28 +4564,34 @@
     </w:lvl>
   </w:abstractNum>
   <w:num w:numId="1">
-    <w:abstractNumId w:val="3"/>
+    <w:abstractNumId w:val="5"/>
   </w:num>
   <w:num w:numId="2">
     <w:abstractNumId w:val="0"/>
   </w:num>
   <w:num w:numId="3">
-    <w:abstractNumId w:val="2"/>
+    <w:abstractNumId w:val="4"/>
   </w:num>
   <w:num w:numId="4">
-    <w:abstractNumId w:val="5"/>
+    <w:abstractNumId w:val="7"/>
   </w:num>
   <w:num w:numId="5">
     <w:abstractNumId w:val="1"/>
   </w:num>
   <w:num w:numId="6">
-    <w:abstractNumId w:val="4"/>
+    <w:abstractNumId w:val="6"/>
+  </w:num>
+  <w:num w:numId="7">
+    <w:abstractNumId w:val="2"/>
+  </w:num>
+  <w:num w:numId="8">
+    <w:abstractNumId w:val="3"/>
   </w:num>
 </w:numbering>
 </file>
 
 <file path=word/styles.xml><?xml version="1.0" encoding="utf-8"?>
-<w:styles xmlns:mc="http://schemas.openxmlformats.org/markup-compatibility/2006" xmlns:r="http://schemas.openxmlformats.org/officeDocument/2006/relationships" xmlns:w="http://schemas.openxmlformats.org/wordprocessingml/2006/main" xmlns:w14="http://schemas.microsoft.com/office/word/2010/wordml" xmlns:w15="http://schemas.microsoft.com/office/word/2012/wordml" xmlns:w16cid="http://schemas.microsoft.com/office/word/2016/wordml/cid" xmlns:w16se="http://schemas.microsoft.com/office/word/2015/wordml/symex" mc:Ignorable="w14 w15 w16se w16cid">
+<w:styles xmlns:mc="http://schemas.openxmlformats.org/markup-compatibility/2006" xmlns:r="http://schemas.openxmlformats.org/officeDocument/2006/relationships" xmlns:w="http://schemas.openxmlformats.org/wordprocessingml/2006/main" xmlns:w14="http://schemas.microsoft.com/office/word/2010/wordml" xmlns:w15="http://schemas.microsoft.com/office/word/2012/wordml" xmlns:w16cex="http://schemas.microsoft.com/office/word/2018/wordml/cex" xmlns:w16cid="http://schemas.microsoft.com/office/word/2016/wordml/cid" xmlns:w16="http://schemas.microsoft.com/office/word/2018/wordml" xmlns:w16se="http://schemas.microsoft.com/office/word/2015/wordml/symex" mc:Ignorable="w14 w15 w16se w16cid w16 w16cex">
   <w:docDefaults>
     <w:rPrDefault>
       <w:rPr>
@@ -5003,6 +5160,17 @@
       <w:szCs w:val="30"/>
     </w:rPr>
   </w:style>
+  <w:style w:type="paragraph" w:styleId="ListParagraph">
+    <w:name w:val="List Paragraph"/>
+    <w:basedOn w:val="Normal"/>
+    <w:uiPriority w:val="34"/>
+    <w:qFormat/>
+    <w:rsid w:val="00F72253"/>
+    <w:pPr>
+      <w:ind w:left="720"/>
+      <w:contextualSpacing/>
+    </w:pPr>
+  </w:style>
 </w:styles>
 </file>
 

</xml_diff>